<commit_message>
add tasks for topic 05
</commit_message>
<xml_diff>
--- a/TP-KB-231-Oleh-Hladchenko-Ipr.docx
+++ b/TP-KB-231-Oleh-Hladchenko-Ipr.docx
@@ -12602,6 +12602,9 @@
     <w:p>
       <w:pPr>
         <w:jc w:val="right"/>
+        <w:rPr>
+          <w:lang w:val="ru-RU"/>
+        </w:rPr>
       </w:pPr>
       <w:r>
         <w:rPr>
@@ -12611,6 +12614,9 @@
         <w:t>Звіт до Теми №</w:t>
       </w:r>
       <w:r>
+        <w:rPr>
+          <w:lang w:val="ru-RU"/>
+        </w:rPr>
         <w:t>3</w:t>
       </w:r>
     </w:p>
@@ -21589,26 +21595,65 @@
     <w:p>
       <w:pPr>
         <w:ind w:firstLine="567"/>
+      </w:pPr>
+      <w:r>
+        <w:rPr>
+          <w:lang w:val="uk-UA"/>
+        </w:rPr>
+        <w:t xml:space="preserve">Знімок екрану з посилання на </w:t>
+      </w:r>
+      <w:proofErr w:type="spellStart"/>
+      <w:r>
+        <w:t>github</w:t>
+      </w:r>
+      <w:proofErr w:type="spellEnd"/>
+      <w:r>
         <w:rPr>
           <w:lang w:val="ru-RU"/>
         </w:rPr>
+        <w:t>:</w:t>
+      </w:r>
+    </w:p>
+    <w:p>
+      <w:pPr>
+        <w:ind w:firstLine="567"/>
       </w:pPr>
       <w:r>
-        <w:rPr>
-          <w:lang w:val="uk-UA"/>
-        </w:rPr>
-        <w:t xml:space="preserve">Знімок екрану з посилання на </w:t>
-      </w:r>
-      <w:proofErr w:type="spellStart"/>
-      <w:r>
-        <w:t>github</w:t>
-      </w:r>
-      <w:proofErr w:type="spellEnd"/>
-      <w:r>
-        <w:rPr>
-          <w:lang w:val="ru-RU"/>
-        </w:rPr>
-        <w:t>:</w:t>
+        <w:drawing>
+          <wp:inline distT="0" distB="0" distL="0" distR="0" wp14:anchorId="2965DDAA" wp14:editId="69B38611">
+            <wp:extent cx="4678680" cy="1873255"/>
+            <wp:effectExtent l="0" t="0" r="7620" b="0"/>
+            <wp:docPr id="4" name="Рисунок 4"/>
+            <wp:cNvGraphicFramePr>
+              <a:graphicFrameLocks xmlns:a="http://schemas.openxmlformats.org/drawingml/2006/main" noChangeAspect="1"/>
+            </wp:cNvGraphicFramePr>
+            <a:graphic xmlns:a="http://schemas.openxmlformats.org/drawingml/2006/main">
+              <a:graphicData uri="http://schemas.openxmlformats.org/drawingml/2006/picture">
+                <pic:pic xmlns:pic="http://schemas.openxmlformats.org/drawingml/2006/picture">
+                  <pic:nvPicPr>
+                    <pic:cNvPr id="0" name=""/>
+                    <pic:cNvPicPr/>
+                  </pic:nvPicPr>
+                  <pic:blipFill>
+                    <a:blip r:embed="rId12"/>
+                    <a:stretch>
+                      <a:fillRect/>
+                    </a:stretch>
+                  </pic:blipFill>
+                  <pic:spPr>
+                    <a:xfrm>
+                      <a:off x="0" y="0"/>
+                      <a:ext cx="4678697" cy="1873262"/>
+                    </a:xfrm>
+                    <a:prstGeom prst="rect">
+                      <a:avLst/>
+                    </a:prstGeom>
+                  </pic:spPr>
+                </pic:pic>
+              </a:graphicData>
+            </a:graphic>
+          </wp:inline>
+        </w:drawing>
       </w:r>
     </w:p>
     <w:p>
@@ -21618,8 +21663,4258 @@
           <w:lang w:val="ru-RU"/>
         </w:rPr>
       </w:pPr>
+    </w:p>
+    <w:p>
+      <w:pPr>
+        <w:spacing w:after="160" w:line="259" w:lineRule="auto"/>
+        <w:ind w:firstLine="0"/>
+        <w:jc w:val="right"/>
+        <w:rPr>
+          <w:lang w:val="ru-RU"/>
+        </w:rPr>
+      </w:pPr>
+      <w:r>
+        <w:rPr>
+          <w:lang w:val="uk-UA"/>
+        </w:rPr>
+        <w:lastRenderedPageBreak/>
+        <w:t>Звіт до Теми №</w:t>
+      </w:r>
+      <w:r>
+        <w:rPr>
+          <w:lang w:val="ru-RU"/>
+        </w:rPr>
+        <w:t>4</w:t>
+      </w:r>
+    </w:p>
+    <w:p>
+      <w:pPr>
+        <w:jc w:val="right"/>
+        <w:rPr>
+          <w:rFonts w:cs="Times New Roman"/>
+          <w:szCs w:val="28"/>
+          <w:lang w:val="ru-RU"/>
+        </w:rPr>
+      </w:pPr>
+      <w:hyperlink r:id="rId13" w:history="1">
+        <w:proofErr w:type="spellStart"/>
+        <w:r>
+          <w:rPr>
+            <w:rStyle w:val="a8"/>
+            <w:rFonts w:cs="Times New Roman"/>
+            <w:color w:val="1D2125"/>
+            <w:szCs w:val="28"/>
+            <w:u w:val="none"/>
+            <w:lang w:val="ru-RU"/>
+          </w:rPr>
+          <w:t>Виняткові</w:t>
+        </w:r>
+        <w:proofErr w:type="spellEnd"/>
+        <w:r>
+          <w:rPr>
+            <w:rStyle w:val="a8"/>
+            <w:rFonts w:cs="Times New Roman"/>
+            <w:color w:val="1D2125"/>
+            <w:szCs w:val="28"/>
+            <w:u w:val="none"/>
+            <w:lang w:val="ru-RU"/>
+          </w:rPr>
+          <w:t xml:space="preserve"> </w:t>
+        </w:r>
+        <w:proofErr w:type="spellStart"/>
+        <w:r>
+          <w:rPr>
+            <w:rStyle w:val="a8"/>
+            <w:rFonts w:cs="Times New Roman"/>
+            <w:color w:val="1D2125"/>
+            <w:szCs w:val="28"/>
+            <w:u w:val="none"/>
+            <w:lang w:val="ru-RU"/>
+          </w:rPr>
+          <w:t>ситуації</w:t>
+        </w:r>
+        <w:proofErr w:type="spellEnd"/>
+      </w:hyperlink>
+    </w:p>
+    <w:p>
+      <w:pPr>
+        <w:rPr>
+          <w:lang w:val="uk-UA"/>
+        </w:rPr>
+      </w:pPr>
+      <w:r>
+        <w:rPr>
+          <w:lang w:val="uk-UA"/>
+        </w:rPr>
+        <w:t>Під час виконання практичного завдання до Теми №</w:t>
+      </w:r>
+      <w:r>
+        <w:rPr>
+          <w:lang w:val="ru-RU"/>
+        </w:rPr>
+        <w:t>4</w:t>
+      </w:r>
+      <w:r>
+        <w:rPr>
+          <w:lang w:val="uk-UA"/>
+        </w:rPr>
+        <w:t xml:space="preserve"> було надано варіанти рішення до наступних задач:</w:t>
+      </w:r>
+    </w:p>
+    <w:p>
+      <w:pPr>
+        <w:rPr>
+          <w:b/>
+          <w:lang w:val="ru-RU"/>
+        </w:rPr>
+      </w:pPr>
+    </w:p>
+    <w:p>
+      <w:pPr>
+        <w:rPr>
+          <w:lang w:val="uk-UA"/>
+        </w:rPr>
+      </w:pPr>
+    </w:p>
+    <w:p>
+      <w:pPr>
+        <w:rPr>
+          <w:lang w:val="ru-RU"/>
+        </w:rPr>
+      </w:pPr>
+      <w:r>
+        <w:rPr>
+          <w:bCs/>
+          <w:lang w:val="uk-UA"/>
+        </w:rPr>
+        <w:t>Хід виконання роботи</w:t>
+      </w:r>
+      <w:r>
+        <w:rPr>
+          <w:bCs/>
+          <w:lang w:val="ru-RU"/>
+        </w:rPr>
+        <w:t>:</w:t>
+      </w:r>
+    </w:p>
+    <w:p>
+      <w:pPr>
+        <w:rPr>
+          <w:lang w:val="uk-UA"/>
+        </w:rPr>
+      </w:pPr>
+      <w:r>
+        <w:rPr>
+          <w:b/>
+          <w:bCs/>
+          <w:lang w:val="uk-UA"/>
+        </w:rPr>
+        <w:t>Попередні умови</w:t>
+      </w:r>
+      <w:r>
+        <w:rPr>
+          <w:lang w:val="uk-UA"/>
+        </w:rPr>
+        <w:t>: реалізована програма калькулятор, що використовує метод нескінченного введення даних для обробки. Всі дії (додавання, віднімання, множення, ділення) реалізовані як окремі функції та використовуються у відповідних місцях.</w:t>
+      </w:r>
+    </w:p>
+    <w:p>
+      <w:pPr>
+        <w:pStyle w:val="a6"/>
+        <w:numPr>
+          <w:ilvl w:val="0"/>
+          <w:numId w:val="1"/>
+        </w:numPr>
+        <w:rPr>
+          <w:lang w:val="uk-UA"/>
+        </w:rPr>
+      </w:pPr>
+      <w:r>
+        <w:rPr>
+          <w:lang w:val="uk-UA"/>
+        </w:rPr>
+        <w:t xml:space="preserve">Розширити програму калькулятор функцією запитів даних для виконання операцій від користувача, що обробляє виняткові ситуації. </w:t>
+      </w:r>
+    </w:p>
+    <w:p>
+      <w:pPr>
+        <w:pStyle w:val="a6"/>
+        <w:numPr>
+          <w:ilvl w:val="0"/>
+          <w:numId w:val="1"/>
+        </w:numPr>
+        <w:rPr>
+          <w:lang w:val="uk-UA"/>
+        </w:rPr>
+      </w:pPr>
+      <w:r>
+        <w:rPr>
+          <w:lang w:val="uk-UA"/>
+        </w:rPr>
+        <w:t xml:space="preserve">Розширити функцію ділення обробкою виняткової ситуації ділення </w:t>
+      </w:r>
+      <w:proofErr w:type="spellStart"/>
+      <w:r>
+        <w:rPr>
+          <w:lang w:val="uk-UA"/>
+        </w:rPr>
+        <w:t>но</w:t>
+      </w:r>
+      <w:proofErr w:type="spellEnd"/>
+      <w:r>
+        <w:rPr>
+          <w:lang w:val="uk-UA"/>
+        </w:rPr>
+        <w:t xml:space="preserve"> нуль</w:t>
+      </w:r>
+    </w:p>
+    <w:p>
+      <w:pPr>
+        <w:rPr>
+          <w:rFonts w:asciiTheme="minorHAnsi" w:hAnsiTheme="minorHAnsi" w:cstheme="minorHAnsi"/>
+          <w:lang w:val="uk-UA"/>
+        </w:rPr>
+      </w:pPr>
+    </w:p>
+    <w:p>
+      <w:r>
+        <w:rPr>
+          <w:lang w:val="uk-UA"/>
+        </w:rPr>
+        <w:t xml:space="preserve">Текст програми </w:t>
+      </w:r>
+      <w:r>
+        <w:t>:</w:t>
+      </w:r>
+    </w:p>
+    <w:tbl>
+      <w:tblPr>
+        <w:tblStyle w:val="a3"/>
+        <w:tblW w:w="0" w:type="auto"/>
+        <w:tblLook w:val="04A0" w:firstRow="1" w:lastRow="0" w:firstColumn="1" w:lastColumn="0" w:noHBand="0" w:noVBand="1"/>
+      </w:tblPr>
+      <w:tblGrid>
+        <w:gridCol w:w="9350"/>
+      </w:tblGrid>
+      <w:tr>
+        <w:tc>
+          <w:tcPr>
+            <w:tcW w:w="9350" w:type="dxa"/>
+            <w:tcBorders>
+              <w:top w:val="single" w:sz="4" w:space="0" w:color="auto"/>
+              <w:left w:val="single" w:sz="4" w:space="0" w:color="auto"/>
+              <w:bottom w:val="single" w:sz="4" w:space="0" w:color="auto"/>
+              <w:right w:val="single" w:sz="4" w:space="0" w:color="auto"/>
+            </w:tcBorders>
+          </w:tcPr>
+          <w:p>
+            <w:pPr>
+              <w:shd w:val="clear" w:color="auto" w:fill="1F1F1F"/>
+              <w:spacing w:after="0" w:line="285" w:lineRule="atLeast"/>
+              <w:ind w:firstLine="0"/>
+              <w:jc w:val="left"/>
+              <w:rPr>
+                <w:rFonts w:ascii="Consolas" w:eastAsia="Times New Roman" w:hAnsi="Consolas" w:cs="Times New Roman"/>
+                <w:color w:val="CCCCCC"/>
+                <w:sz w:val="21"/>
+                <w:szCs w:val="21"/>
+                <w:lang w:eastAsia="uk-UA"/>
+              </w:rPr>
+            </w:pPr>
+            <w:proofErr w:type="spellStart"/>
+            <w:r>
+              <w:rPr>
+                <w:rFonts w:ascii="Consolas" w:eastAsia="Times New Roman" w:hAnsi="Consolas" w:cs="Times New Roman"/>
+                <w:color w:val="CCCCCC"/>
+                <w:sz w:val="21"/>
+                <w:szCs w:val="21"/>
+                <w:lang w:eastAsia="uk-UA"/>
+              </w:rPr>
+              <w:t>def</w:t>
+            </w:r>
+            <w:proofErr w:type="spellEnd"/>
+            <w:r>
+              <w:rPr>
+                <w:rFonts w:ascii="Consolas" w:eastAsia="Times New Roman" w:hAnsi="Consolas" w:cs="Times New Roman"/>
+                <w:color w:val="CCCCCC"/>
+                <w:sz w:val="21"/>
+                <w:szCs w:val="21"/>
+                <w:lang w:eastAsia="uk-UA"/>
+              </w:rPr>
+              <w:t xml:space="preserve"> add(x, y):</w:t>
+            </w:r>
+          </w:p>
+          <w:p>
+            <w:pPr>
+              <w:shd w:val="clear" w:color="auto" w:fill="1F1F1F"/>
+              <w:spacing w:after="0" w:line="285" w:lineRule="atLeast"/>
+              <w:ind w:firstLine="0"/>
+              <w:jc w:val="left"/>
+              <w:rPr>
+                <w:rFonts w:ascii="Consolas" w:eastAsia="Times New Roman" w:hAnsi="Consolas" w:cs="Times New Roman"/>
+                <w:color w:val="CCCCCC"/>
+                <w:sz w:val="21"/>
+                <w:szCs w:val="21"/>
+                <w:lang w:eastAsia="uk-UA"/>
+              </w:rPr>
+            </w:pPr>
+            <w:r>
+              <w:rPr>
+                <w:rFonts w:ascii="Consolas" w:eastAsia="Times New Roman" w:hAnsi="Consolas" w:cs="Times New Roman"/>
+                <w:color w:val="CCCCCC"/>
+                <w:sz w:val="21"/>
+                <w:szCs w:val="21"/>
+                <w:lang w:eastAsia="uk-UA"/>
+              </w:rPr>
+              <w:t xml:space="preserve">    return x + y</w:t>
+            </w:r>
+          </w:p>
+          <w:p>
+            <w:pPr>
+              <w:shd w:val="clear" w:color="auto" w:fill="1F1F1F"/>
+              <w:spacing w:after="0" w:line="285" w:lineRule="atLeast"/>
+              <w:ind w:firstLine="0"/>
+              <w:jc w:val="left"/>
+              <w:rPr>
+                <w:rFonts w:ascii="Consolas" w:eastAsia="Times New Roman" w:hAnsi="Consolas" w:cs="Times New Roman"/>
+                <w:color w:val="CCCCCC"/>
+                <w:sz w:val="21"/>
+                <w:szCs w:val="21"/>
+                <w:lang w:eastAsia="uk-UA"/>
+              </w:rPr>
+            </w:pPr>
+          </w:p>
+          <w:p>
+            <w:pPr>
+              <w:shd w:val="clear" w:color="auto" w:fill="1F1F1F"/>
+              <w:spacing w:after="0" w:line="285" w:lineRule="atLeast"/>
+              <w:ind w:firstLine="0"/>
+              <w:jc w:val="left"/>
+              <w:rPr>
+                <w:rFonts w:ascii="Consolas" w:eastAsia="Times New Roman" w:hAnsi="Consolas" w:cs="Times New Roman"/>
+                <w:color w:val="CCCCCC"/>
+                <w:sz w:val="21"/>
+                <w:szCs w:val="21"/>
+                <w:lang w:eastAsia="uk-UA"/>
+              </w:rPr>
+            </w:pPr>
+            <w:proofErr w:type="spellStart"/>
+            <w:r>
+              <w:rPr>
+                <w:rFonts w:ascii="Consolas" w:eastAsia="Times New Roman" w:hAnsi="Consolas" w:cs="Times New Roman"/>
+                <w:color w:val="CCCCCC"/>
+                <w:sz w:val="21"/>
+                <w:szCs w:val="21"/>
+                <w:lang w:eastAsia="uk-UA"/>
+              </w:rPr>
+              <w:t>def</w:t>
+            </w:r>
+            <w:proofErr w:type="spellEnd"/>
+            <w:r>
+              <w:rPr>
+                <w:rFonts w:ascii="Consolas" w:eastAsia="Times New Roman" w:hAnsi="Consolas" w:cs="Times New Roman"/>
+                <w:color w:val="CCCCCC"/>
+                <w:sz w:val="21"/>
+                <w:szCs w:val="21"/>
+                <w:lang w:eastAsia="uk-UA"/>
+              </w:rPr>
+              <w:t xml:space="preserve"> subtract(x, y):</w:t>
+            </w:r>
+          </w:p>
+          <w:p>
+            <w:pPr>
+              <w:shd w:val="clear" w:color="auto" w:fill="1F1F1F"/>
+              <w:spacing w:after="0" w:line="285" w:lineRule="atLeast"/>
+              <w:ind w:firstLine="0"/>
+              <w:jc w:val="left"/>
+              <w:rPr>
+                <w:rFonts w:ascii="Consolas" w:eastAsia="Times New Roman" w:hAnsi="Consolas" w:cs="Times New Roman"/>
+                <w:color w:val="CCCCCC"/>
+                <w:sz w:val="21"/>
+                <w:szCs w:val="21"/>
+                <w:lang w:eastAsia="uk-UA"/>
+              </w:rPr>
+            </w:pPr>
+            <w:r>
+              <w:rPr>
+                <w:rFonts w:ascii="Consolas" w:eastAsia="Times New Roman" w:hAnsi="Consolas" w:cs="Times New Roman"/>
+                <w:color w:val="CCCCCC"/>
+                <w:sz w:val="21"/>
+                <w:szCs w:val="21"/>
+                <w:lang w:eastAsia="uk-UA"/>
+              </w:rPr>
+              <w:t xml:space="preserve">    return x - y</w:t>
+            </w:r>
+          </w:p>
+          <w:p>
+            <w:pPr>
+              <w:shd w:val="clear" w:color="auto" w:fill="1F1F1F"/>
+              <w:spacing w:after="0" w:line="285" w:lineRule="atLeast"/>
+              <w:ind w:firstLine="0"/>
+              <w:jc w:val="left"/>
+              <w:rPr>
+                <w:rFonts w:ascii="Consolas" w:eastAsia="Times New Roman" w:hAnsi="Consolas" w:cs="Times New Roman"/>
+                <w:color w:val="CCCCCC"/>
+                <w:sz w:val="21"/>
+                <w:szCs w:val="21"/>
+                <w:lang w:eastAsia="uk-UA"/>
+              </w:rPr>
+            </w:pPr>
+          </w:p>
+          <w:p>
+            <w:pPr>
+              <w:shd w:val="clear" w:color="auto" w:fill="1F1F1F"/>
+              <w:spacing w:after="0" w:line="285" w:lineRule="atLeast"/>
+              <w:ind w:firstLine="0"/>
+              <w:jc w:val="left"/>
+              <w:rPr>
+                <w:rFonts w:ascii="Consolas" w:eastAsia="Times New Roman" w:hAnsi="Consolas" w:cs="Times New Roman"/>
+                <w:color w:val="CCCCCC"/>
+                <w:sz w:val="21"/>
+                <w:szCs w:val="21"/>
+                <w:lang w:eastAsia="uk-UA"/>
+              </w:rPr>
+            </w:pPr>
+            <w:proofErr w:type="spellStart"/>
+            <w:r>
+              <w:rPr>
+                <w:rFonts w:ascii="Consolas" w:eastAsia="Times New Roman" w:hAnsi="Consolas" w:cs="Times New Roman"/>
+                <w:color w:val="CCCCCC"/>
+                <w:sz w:val="21"/>
+                <w:szCs w:val="21"/>
+                <w:lang w:eastAsia="uk-UA"/>
+              </w:rPr>
+              <w:t>def</w:t>
+            </w:r>
+            <w:proofErr w:type="spellEnd"/>
+            <w:r>
+              <w:rPr>
+                <w:rFonts w:ascii="Consolas" w:eastAsia="Times New Roman" w:hAnsi="Consolas" w:cs="Times New Roman"/>
+                <w:color w:val="CCCCCC"/>
+                <w:sz w:val="21"/>
+                <w:szCs w:val="21"/>
+                <w:lang w:eastAsia="uk-UA"/>
+              </w:rPr>
+              <w:t xml:space="preserve"> multiply(x, y):</w:t>
+            </w:r>
+          </w:p>
+          <w:p>
+            <w:pPr>
+              <w:shd w:val="clear" w:color="auto" w:fill="1F1F1F"/>
+              <w:spacing w:after="0" w:line="285" w:lineRule="atLeast"/>
+              <w:ind w:firstLine="0"/>
+              <w:jc w:val="left"/>
+              <w:rPr>
+                <w:rFonts w:ascii="Consolas" w:eastAsia="Times New Roman" w:hAnsi="Consolas" w:cs="Times New Roman"/>
+                <w:color w:val="CCCCCC"/>
+                <w:sz w:val="21"/>
+                <w:szCs w:val="21"/>
+                <w:lang w:eastAsia="uk-UA"/>
+              </w:rPr>
+            </w:pPr>
+            <w:r>
+              <w:rPr>
+                <w:rFonts w:ascii="Consolas" w:eastAsia="Times New Roman" w:hAnsi="Consolas" w:cs="Times New Roman"/>
+                <w:color w:val="CCCCCC"/>
+                <w:sz w:val="21"/>
+                <w:szCs w:val="21"/>
+                <w:lang w:eastAsia="uk-UA"/>
+              </w:rPr>
+              <w:t xml:space="preserve">    return x * y</w:t>
+            </w:r>
+          </w:p>
+          <w:p>
+            <w:pPr>
+              <w:shd w:val="clear" w:color="auto" w:fill="1F1F1F"/>
+              <w:spacing w:after="0" w:line="285" w:lineRule="atLeast"/>
+              <w:ind w:firstLine="0"/>
+              <w:jc w:val="left"/>
+              <w:rPr>
+                <w:rFonts w:ascii="Consolas" w:eastAsia="Times New Roman" w:hAnsi="Consolas" w:cs="Times New Roman"/>
+                <w:color w:val="CCCCCC"/>
+                <w:sz w:val="21"/>
+                <w:szCs w:val="21"/>
+                <w:lang w:eastAsia="uk-UA"/>
+              </w:rPr>
+            </w:pPr>
+          </w:p>
+          <w:p>
+            <w:pPr>
+              <w:shd w:val="clear" w:color="auto" w:fill="1F1F1F"/>
+              <w:spacing w:after="0" w:line="285" w:lineRule="atLeast"/>
+              <w:ind w:firstLine="0"/>
+              <w:jc w:val="left"/>
+              <w:rPr>
+                <w:rFonts w:ascii="Consolas" w:eastAsia="Times New Roman" w:hAnsi="Consolas" w:cs="Times New Roman"/>
+                <w:color w:val="CCCCCC"/>
+                <w:sz w:val="21"/>
+                <w:szCs w:val="21"/>
+                <w:lang w:eastAsia="uk-UA"/>
+              </w:rPr>
+            </w:pPr>
+            <w:proofErr w:type="spellStart"/>
+            <w:r>
+              <w:rPr>
+                <w:rFonts w:ascii="Consolas" w:eastAsia="Times New Roman" w:hAnsi="Consolas" w:cs="Times New Roman"/>
+                <w:color w:val="CCCCCC"/>
+                <w:sz w:val="21"/>
+                <w:szCs w:val="21"/>
+                <w:lang w:eastAsia="uk-UA"/>
+              </w:rPr>
+              <w:t>def</w:t>
+            </w:r>
+            <w:proofErr w:type="spellEnd"/>
+            <w:r>
+              <w:rPr>
+                <w:rFonts w:ascii="Consolas" w:eastAsia="Times New Roman" w:hAnsi="Consolas" w:cs="Times New Roman"/>
+                <w:color w:val="CCCCCC"/>
+                <w:sz w:val="21"/>
+                <w:szCs w:val="21"/>
+                <w:lang w:eastAsia="uk-UA"/>
+              </w:rPr>
+              <w:t xml:space="preserve"> divide(x, y):</w:t>
+            </w:r>
+          </w:p>
+          <w:p>
+            <w:pPr>
+              <w:shd w:val="clear" w:color="auto" w:fill="1F1F1F"/>
+              <w:spacing w:after="0" w:line="285" w:lineRule="atLeast"/>
+              <w:ind w:firstLine="0"/>
+              <w:jc w:val="left"/>
+              <w:rPr>
+                <w:rFonts w:ascii="Consolas" w:eastAsia="Times New Roman" w:hAnsi="Consolas" w:cs="Times New Roman"/>
+                <w:color w:val="CCCCCC"/>
+                <w:sz w:val="21"/>
+                <w:szCs w:val="21"/>
+                <w:lang w:eastAsia="uk-UA"/>
+              </w:rPr>
+            </w:pPr>
+            <w:r>
+              <w:rPr>
+                <w:rFonts w:ascii="Consolas" w:eastAsia="Times New Roman" w:hAnsi="Consolas" w:cs="Times New Roman"/>
+                <w:color w:val="CCCCCC"/>
+                <w:sz w:val="21"/>
+                <w:szCs w:val="21"/>
+                <w:lang w:eastAsia="uk-UA"/>
+              </w:rPr>
+              <w:t xml:space="preserve">    if y == 0:</w:t>
+            </w:r>
+          </w:p>
+          <w:p>
+            <w:pPr>
+              <w:shd w:val="clear" w:color="auto" w:fill="1F1F1F"/>
+              <w:spacing w:after="0" w:line="285" w:lineRule="atLeast"/>
+              <w:ind w:firstLine="0"/>
+              <w:jc w:val="left"/>
+              <w:rPr>
+                <w:rFonts w:ascii="Consolas" w:eastAsia="Times New Roman" w:hAnsi="Consolas" w:cs="Times New Roman"/>
+                <w:color w:val="CCCCCC"/>
+                <w:sz w:val="21"/>
+                <w:szCs w:val="21"/>
+                <w:lang w:eastAsia="uk-UA"/>
+              </w:rPr>
+            </w:pPr>
+            <w:r>
+              <w:rPr>
+                <w:rFonts w:ascii="Consolas" w:eastAsia="Times New Roman" w:hAnsi="Consolas" w:cs="Times New Roman"/>
+                <w:color w:val="CCCCCC"/>
+                <w:sz w:val="21"/>
+                <w:szCs w:val="21"/>
+                <w:lang w:eastAsia="uk-UA"/>
+              </w:rPr>
+              <w:t xml:space="preserve">        </w:t>
+            </w:r>
+            <w:proofErr w:type="gramStart"/>
+            <w:r>
+              <w:rPr>
+                <w:rFonts w:ascii="Consolas" w:eastAsia="Times New Roman" w:hAnsi="Consolas" w:cs="Times New Roman"/>
+                <w:color w:val="CCCCCC"/>
+                <w:sz w:val="21"/>
+                <w:szCs w:val="21"/>
+                <w:lang w:eastAsia="uk-UA"/>
+              </w:rPr>
+              <w:t>raise</w:t>
+            </w:r>
+            <w:proofErr w:type="gramEnd"/>
+            <w:r>
+              <w:rPr>
+                <w:rFonts w:ascii="Consolas" w:eastAsia="Times New Roman" w:hAnsi="Consolas" w:cs="Times New Roman"/>
+                <w:color w:val="CCCCCC"/>
+                <w:sz w:val="21"/>
+                <w:szCs w:val="21"/>
+                <w:lang w:eastAsia="uk-UA"/>
+              </w:rPr>
+              <w:t xml:space="preserve"> </w:t>
+            </w:r>
+            <w:proofErr w:type="spellStart"/>
+            <w:r>
+              <w:rPr>
+                <w:rFonts w:ascii="Consolas" w:eastAsia="Times New Roman" w:hAnsi="Consolas" w:cs="Times New Roman"/>
+                <w:color w:val="CCCCCC"/>
+                <w:sz w:val="21"/>
+                <w:szCs w:val="21"/>
+                <w:lang w:eastAsia="uk-UA"/>
+              </w:rPr>
+              <w:t>ValueError</w:t>
+            </w:r>
+            <w:proofErr w:type="spellEnd"/>
+            <w:r>
+              <w:rPr>
+                <w:rFonts w:ascii="Consolas" w:eastAsia="Times New Roman" w:hAnsi="Consolas" w:cs="Times New Roman"/>
+                <w:color w:val="CCCCCC"/>
+                <w:sz w:val="21"/>
+                <w:szCs w:val="21"/>
+                <w:lang w:eastAsia="uk-UA"/>
+              </w:rPr>
+              <w:t>("</w:t>
+            </w:r>
+            <w:proofErr w:type="spellStart"/>
+            <w:r>
+              <w:rPr>
+                <w:rFonts w:ascii="Consolas" w:eastAsia="Times New Roman" w:hAnsi="Consolas" w:cs="Times New Roman"/>
+                <w:color w:val="CCCCCC"/>
+                <w:sz w:val="21"/>
+                <w:szCs w:val="21"/>
+                <w:lang w:eastAsia="uk-UA"/>
+              </w:rPr>
+              <w:t>Помилка</w:t>
+            </w:r>
+            <w:proofErr w:type="spellEnd"/>
+            <w:r>
+              <w:rPr>
+                <w:rFonts w:ascii="Consolas" w:eastAsia="Times New Roman" w:hAnsi="Consolas" w:cs="Times New Roman"/>
+                <w:color w:val="CCCCCC"/>
+                <w:sz w:val="21"/>
+                <w:szCs w:val="21"/>
+                <w:lang w:eastAsia="uk-UA"/>
+              </w:rPr>
+              <w:t xml:space="preserve">: </w:t>
+            </w:r>
+            <w:proofErr w:type="spellStart"/>
+            <w:r>
+              <w:rPr>
+                <w:rFonts w:ascii="Consolas" w:eastAsia="Times New Roman" w:hAnsi="Consolas" w:cs="Times New Roman"/>
+                <w:color w:val="CCCCCC"/>
+                <w:sz w:val="21"/>
+                <w:szCs w:val="21"/>
+                <w:lang w:eastAsia="uk-UA"/>
+              </w:rPr>
+              <w:t>Ділення</w:t>
+            </w:r>
+            <w:proofErr w:type="spellEnd"/>
+            <w:r>
+              <w:rPr>
+                <w:rFonts w:ascii="Consolas" w:eastAsia="Times New Roman" w:hAnsi="Consolas" w:cs="Times New Roman"/>
+                <w:color w:val="CCCCCC"/>
+                <w:sz w:val="21"/>
+                <w:szCs w:val="21"/>
+                <w:lang w:eastAsia="uk-UA"/>
+              </w:rPr>
+              <w:t xml:space="preserve"> </w:t>
+            </w:r>
+            <w:proofErr w:type="spellStart"/>
+            <w:r>
+              <w:rPr>
+                <w:rFonts w:ascii="Consolas" w:eastAsia="Times New Roman" w:hAnsi="Consolas" w:cs="Times New Roman"/>
+                <w:color w:val="CCCCCC"/>
+                <w:sz w:val="21"/>
+                <w:szCs w:val="21"/>
+                <w:lang w:eastAsia="uk-UA"/>
+              </w:rPr>
+              <w:t>на</w:t>
+            </w:r>
+            <w:proofErr w:type="spellEnd"/>
+            <w:r>
+              <w:rPr>
+                <w:rFonts w:ascii="Consolas" w:eastAsia="Times New Roman" w:hAnsi="Consolas" w:cs="Times New Roman"/>
+                <w:color w:val="CCCCCC"/>
+                <w:sz w:val="21"/>
+                <w:szCs w:val="21"/>
+                <w:lang w:eastAsia="uk-UA"/>
+              </w:rPr>
+              <w:t xml:space="preserve"> </w:t>
+            </w:r>
+            <w:proofErr w:type="spellStart"/>
+            <w:r>
+              <w:rPr>
+                <w:rFonts w:ascii="Consolas" w:eastAsia="Times New Roman" w:hAnsi="Consolas" w:cs="Times New Roman"/>
+                <w:color w:val="CCCCCC"/>
+                <w:sz w:val="21"/>
+                <w:szCs w:val="21"/>
+                <w:lang w:eastAsia="uk-UA"/>
+              </w:rPr>
+              <w:t>нуль</w:t>
+            </w:r>
+            <w:proofErr w:type="spellEnd"/>
+            <w:r>
+              <w:rPr>
+                <w:rFonts w:ascii="Consolas" w:eastAsia="Times New Roman" w:hAnsi="Consolas" w:cs="Times New Roman"/>
+                <w:color w:val="CCCCCC"/>
+                <w:sz w:val="21"/>
+                <w:szCs w:val="21"/>
+                <w:lang w:eastAsia="uk-UA"/>
+              </w:rPr>
+              <w:t>.")</w:t>
+            </w:r>
+          </w:p>
+          <w:p>
+            <w:pPr>
+              <w:shd w:val="clear" w:color="auto" w:fill="1F1F1F"/>
+              <w:spacing w:after="0" w:line="285" w:lineRule="atLeast"/>
+              <w:ind w:firstLine="0"/>
+              <w:jc w:val="left"/>
+              <w:rPr>
+                <w:rFonts w:ascii="Consolas" w:eastAsia="Times New Roman" w:hAnsi="Consolas" w:cs="Times New Roman"/>
+                <w:color w:val="CCCCCC"/>
+                <w:sz w:val="21"/>
+                <w:szCs w:val="21"/>
+                <w:lang w:eastAsia="uk-UA"/>
+              </w:rPr>
+            </w:pPr>
+            <w:r>
+              <w:rPr>
+                <w:rFonts w:ascii="Consolas" w:eastAsia="Times New Roman" w:hAnsi="Consolas" w:cs="Times New Roman"/>
+                <w:color w:val="CCCCCC"/>
+                <w:sz w:val="21"/>
+                <w:szCs w:val="21"/>
+                <w:lang w:eastAsia="uk-UA"/>
+              </w:rPr>
+              <w:t xml:space="preserve">    return x / y</w:t>
+            </w:r>
+          </w:p>
+          <w:p>
+            <w:pPr>
+              <w:shd w:val="clear" w:color="auto" w:fill="1F1F1F"/>
+              <w:spacing w:after="0" w:line="285" w:lineRule="atLeast"/>
+              <w:ind w:firstLine="0"/>
+              <w:jc w:val="left"/>
+              <w:rPr>
+                <w:rFonts w:ascii="Consolas" w:eastAsia="Times New Roman" w:hAnsi="Consolas" w:cs="Times New Roman"/>
+                <w:color w:val="CCCCCC"/>
+                <w:sz w:val="21"/>
+                <w:szCs w:val="21"/>
+                <w:lang w:eastAsia="uk-UA"/>
+              </w:rPr>
+            </w:pPr>
+          </w:p>
+          <w:p>
+            <w:pPr>
+              <w:shd w:val="clear" w:color="auto" w:fill="1F1F1F"/>
+              <w:spacing w:after="0" w:line="285" w:lineRule="atLeast"/>
+              <w:ind w:firstLine="0"/>
+              <w:jc w:val="left"/>
+              <w:rPr>
+                <w:rFonts w:ascii="Consolas" w:eastAsia="Times New Roman" w:hAnsi="Consolas" w:cs="Times New Roman"/>
+                <w:color w:val="CCCCCC"/>
+                <w:sz w:val="21"/>
+                <w:szCs w:val="21"/>
+                <w:lang w:eastAsia="uk-UA"/>
+              </w:rPr>
+            </w:pPr>
+            <w:proofErr w:type="spellStart"/>
+            <w:r>
+              <w:rPr>
+                <w:rFonts w:ascii="Consolas" w:eastAsia="Times New Roman" w:hAnsi="Consolas" w:cs="Times New Roman"/>
+                <w:color w:val="CCCCCC"/>
+                <w:sz w:val="21"/>
+                <w:szCs w:val="21"/>
+                <w:lang w:eastAsia="uk-UA"/>
+              </w:rPr>
+              <w:t>def</w:t>
+            </w:r>
+            <w:proofErr w:type="spellEnd"/>
+            <w:r>
+              <w:rPr>
+                <w:rFonts w:ascii="Consolas" w:eastAsia="Times New Roman" w:hAnsi="Consolas" w:cs="Times New Roman"/>
+                <w:color w:val="CCCCCC"/>
+                <w:sz w:val="21"/>
+                <w:szCs w:val="21"/>
+                <w:lang w:eastAsia="uk-UA"/>
+              </w:rPr>
+              <w:t xml:space="preserve"> </w:t>
+            </w:r>
+            <w:proofErr w:type="spellStart"/>
+            <w:r>
+              <w:rPr>
+                <w:rFonts w:ascii="Consolas" w:eastAsia="Times New Roman" w:hAnsi="Consolas" w:cs="Times New Roman"/>
+                <w:color w:val="CCCCCC"/>
+                <w:sz w:val="21"/>
+                <w:szCs w:val="21"/>
+                <w:lang w:eastAsia="uk-UA"/>
+              </w:rPr>
+              <w:t>get_number</w:t>
+            </w:r>
+            <w:proofErr w:type="spellEnd"/>
+            <w:r>
+              <w:rPr>
+                <w:rFonts w:ascii="Consolas" w:eastAsia="Times New Roman" w:hAnsi="Consolas" w:cs="Times New Roman"/>
+                <w:color w:val="CCCCCC"/>
+                <w:sz w:val="21"/>
+                <w:szCs w:val="21"/>
+                <w:lang w:eastAsia="uk-UA"/>
+              </w:rPr>
+              <w:t>(prompt):</w:t>
+            </w:r>
+          </w:p>
+          <w:p>
+            <w:pPr>
+              <w:shd w:val="clear" w:color="auto" w:fill="1F1F1F"/>
+              <w:spacing w:after="0" w:line="285" w:lineRule="atLeast"/>
+              <w:ind w:firstLine="0"/>
+              <w:jc w:val="left"/>
+              <w:rPr>
+                <w:rFonts w:ascii="Consolas" w:eastAsia="Times New Roman" w:hAnsi="Consolas" w:cs="Times New Roman"/>
+                <w:color w:val="CCCCCC"/>
+                <w:sz w:val="21"/>
+                <w:szCs w:val="21"/>
+                <w:lang w:eastAsia="uk-UA"/>
+              </w:rPr>
+            </w:pPr>
+            <w:r>
+              <w:rPr>
+                <w:rFonts w:ascii="Consolas" w:eastAsia="Times New Roman" w:hAnsi="Consolas" w:cs="Times New Roman"/>
+                <w:color w:val="CCCCCC"/>
+                <w:sz w:val="21"/>
+                <w:szCs w:val="21"/>
+                <w:lang w:eastAsia="uk-UA"/>
+              </w:rPr>
+              <w:t xml:space="preserve">    while True:</w:t>
+            </w:r>
+          </w:p>
+          <w:p>
+            <w:pPr>
+              <w:shd w:val="clear" w:color="auto" w:fill="1F1F1F"/>
+              <w:spacing w:after="0" w:line="285" w:lineRule="atLeast"/>
+              <w:ind w:firstLine="0"/>
+              <w:jc w:val="left"/>
+              <w:rPr>
+                <w:rFonts w:ascii="Consolas" w:eastAsia="Times New Roman" w:hAnsi="Consolas" w:cs="Times New Roman"/>
+                <w:color w:val="CCCCCC"/>
+                <w:sz w:val="21"/>
+                <w:szCs w:val="21"/>
+                <w:lang w:eastAsia="uk-UA"/>
+              </w:rPr>
+            </w:pPr>
+            <w:r>
+              <w:rPr>
+                <w:rFonts w:ascii="Consolas" w:eastAsia="Times New Roman" w:hAnsi="Consolas" w:cs="Times New Roman"/>
+                <w:color w:val="CCCCCC"/>
+                <w:sz w:val="21"/>
+                <w:szCs w:val="21"/>
+                <w:lang w:eastAsia="uk-UA"/>
+              </w:rPr>
+              <w:t xml:space="preserve">        try:</w:t>
+            </w:r>
+          </w:p>
+          <w:p>
+            <w:pPr>
+              <w:shd w:val="clear" w:color="auto" w:fill="1F1F1F"/>
+              <w:spacing w:after="0" w:line="285" w:lineRule="atLeast"/>
+              <w:ind w:firstLine="0"/>
+              <w:jc w:val="left"/>
+              <w:rPr>
+                <w:rFonts w:ascii="Consolas" w:eastAsia="Times New Roman" w:hAnsi="Consolas" w:cs="Times New Roman"/>
+                <w:color w:val="CCCCCC"/>
+                <w:sz w:val="21"/>
+                <w:szCs w:val="21"/>
+                <w:lang w:eastAsia="uk-UA"/>
+              </w:rPr>
+            </w:pPr>
+            <w:r>
+              <w:rPr>
+                <w:rFonts w:ascii="Consolas" w:eastAsia="Times New Roman" w:hAnsi="Consolas" w:cs="Times New Roman"/>
+                <w:color w:val="CCCCCC"/>
+                <w:sz w:val="21"/>
+                <w:szCs w:val="21"/>
+                <w:lang w:eastAsia="uk-UA"/>
+              </w:rPr>
+              <w:t xml:space="preserve">            number = input(prompt)</w:t>
+            </w:r>
+          </w:p>
+          <w:p>
+            <w:pPr>
+              <w:shd w:val="clear" w:color="auto" w:fill="1F1F1F"/>
+              <w:spacing w:after="0" w:line="285" w:lineRule="atLeast"/>
+              <w:ind w:firstLine="0"/>
+              <w:jc w:val="left"/>
+              <w:rPr>
+                <w:rFonts w:ascii="Consolas" w:eastAsia="Times New Roman" w:hAnsi="Consolas" w:cs="Times New Roman"/>
+                <w:color w:val="CCCCCC"/>
+                <w:sz w:val="21"/>
+                <w:szCs w:val="21"/>
+                <w:lang w:eastAsia="uk-UA"/>
+              </w:rPr>
+            </w:pPr>
+            <w:r>
+              <w:rPr>
+                <w:rFonts w:ascii="Consolas" w:eastAsia="Times New Roman" w:hAnsi="Consolas" w:cs="Times New Roman"/>
+                <w:color w:val="CCCCCC"/>
+                <w:sz w:val="21"/>
+                <w:szCs w:val="21"/>
+                <w:lang w:eastAsia="uk-UA"/>
+              </w:rPr>
+              <w:t xml:space="preserve">            if </w:t>
+            </w:r>
+            <w:proofErr w:type="spellStart"/>
+            <w:r>
+              <w:rPr>
+                <w:rFonts w:ascii="Consolas" w:eastAsia="Times New Roman" w:hAnsi="Consolas" w:cs="Times New Roman"/>
+                <w:color w:val="CCCCCC"/>
+                <w:sz w:val="21"/>
+                <w:szCs w:val="21"/>
+                <w:lang w:eastAsia="uk-UA"/>
+              </w:rPr>
+              <w:t>number.lower</w:t>
+            </w:r>
+            <w:proofErr w:type="spellEnd"/>
+            <w:r>
+              <w:rPr>
+                <w:rFonts w:ascii="Consolas" w:eastAsia="Times New Roman" w:hAnsi="Consolas" w:cs="Times New Roman"/>
+                <w:color w:val="CCCCCC"/>
+                <w:sz w:val="21"/>
+                <w:szCs w:val="21"/>
+                <w:lang w:eastAsia="uk-UA"/>
+              </w:rPr>
+              <w:t>() == "ex":</w:t>
+            </w:r>
+          </w:p>
+          <w:p>
+            <w:pPr>
+              <w:shd w:val="clear" w:color="auto" w:fill="1F1F1F"/>
+              <w:spacing w:after="0" w:line="285" w:lineRule="atLeast"/>
+              <w:ind w:firstLine="0"/>
+              <w:jc w:val="left"/>
+              <w:rPr>
+                <w:rFonts w:ascii="Consolas" w:eastAsia="Times New Roman" w:hAnsi="Consolas" w:cs="Times New Roman"/>
+                <w:color w:val="CCCCCC"/>
+                <w:sz w:val="21"/>
+                <w:szCs w:val="21"/>
+                <w:lang w:eastAsia="uk-UA"/>
+              </w:rPr>
+            </w:pPr>
+            <w:r>
+              <w:rPr>
+                <w:rFonts w:ascii="Consolas" w:eastAsia="Times New Roman" w:hAnsi="Consolas" w:cs="Times New Roman"/>
+                <w:color w:val="CCCCCC"/>
+                <w:sz w:val="21"/>
+                <w:szCs w:val="21"/>
+                <w:lang w:eastAsia="uk-UA"/>
+              </w:rPr>
+              <w:lastRenderedPageBreak/>
+              <w:t xml:space="preserve">                </w:t>
+            </w:r>
+            <w:proofErr w:type="gramStart"/>
+            <w:r>
+              <w:rPr>
+                <w:rFonts w:ascii="Consolas" w:eastAsia="Times New Roman" w:hAnsi="Consolas" w:cs="Times New Roman"/>
+                <w:color w:val="CCCCCC"/>
+                <w:sz w:val="21"/>
+                <w:szCs w:val="21"/>
+                <w:lang w:eastAsia="uk-UA"/>
+              </w:rPr>
+              <w:t>print(</w:t>
+            </w:r>
+            <w:proofErr w:type="gramEnd"/>
+            <w:r>
+              <w:rPr>
+                <w:rFonts w:ascii="Consolas" w:eastAsia="Times New Roman" w:hAnsi="Consolas" w:cs="Times New Roman"/>
+                <w:color w:val="CCCCCC"/>
+                <w:sz w:val="21"/>
+                <w:szCs w:val="21"/>
+                <w:lang w:eastAsia="uk-UA"/>
+              </w:rPr>
+              <w:t>"Exiting the program.")</w:t>
+            </w:r>
+          </w:p>
+          <w:p>
+            <w:pPr>
+              <w:shd w:val="clear" w:color="auto" w:fill="1F1F1F"/>
+              <w:spacing w:after="0" w:line="285" w:lineRule="atLeast"/>
+              <w:ind w:firstLine="0"/>
+              <w:jc w:val="left"/>
+              <w:rPr>
+                <w:rFonts w:ascii="Consolas" w:eastAsia="Times New Roman" w:hAnsi="Consolas" w:cs="Times New Roman"/>
+                <w:color w:val="CCCCCC"/>
+                <w:sz w:val="21"/>
+                <w:szCs w:val="21"/>
+                <w:lang w:eastAsia="uk-UA"/>
+              </w:rPr>
+            </w:pPr>
+            <w:r>
+              <w:rPr>
+                <w:rFonts w:ascii="Consolas" w:eastAsia="Times New Roman" w:hAnsi="Consolas" w:cs="Times New Roman"/>
+                <w:color w:val="CCCCCC"/>
+                <w:sz w:val="21"/>
+                <w:szCs w:val="21"/>
+                <w:lang w:eastAsia="uk-UA"/>
+              </w:rPr>
+              <w:t xml:space="preserve">                exit(0)</w:t>
+            </w:r>
+          </w:p>
+          <w:p>
+            <w:pPr>
+              <w:shd w:val="clear" w:color="auto" w:fill="1F1F1F"/>
+              <w:spacing w:after="0" w:line="285" w:lineRule="atLeast"/>
+              <w:ind w:firstLine="0"/>
+              <w:jc w:val="left"/>
+              <w:rPr>
+                <w:rFonts w:ascii="Consolas" w:eastAsia="Times New Roman" w:hAnsi="Consolas" w:cs="Times New Roman"/>
+                <w:color w:val="CCCCCC"/>
+                <w:sz w:val="21"/>
+                <w:szCs w:val="21"/>
+                <w:lang w:eastAsia="uk-UA"/>
+              </w:rPr>
+            </w:pPr>
+            <w:r>
+              <w:rPr>
+                <w:rFonts w:ascii="Consolas" w:eastAsia="Times New Roman" w:hAnsi="Consolas" w:cs="Times New Roman"/>
+                <w:color w:val="CCCCCC"/>
+                <w:sz w:val="21"/>
+                <w:szCs w:val="21"/>
+                <w:lang w:eastAsia="uk-UA"/>
+              </w:rPr>
+              <w:t xml:space="preserve">            return float(number)</w:t>
+            </w:r>
+          </w:p>
+          <w:p>
+            <w:pPr>
+              <w:shd w:val="clear" w:color="auto" w:fill="1F1F1F"/>
+              <w:spacing w:after="0" w:line="285" w:lineRule="atLeast"/>
+              <w:ind w:firstLine="0"/>
+              <w:jc w:val="left"/>
+              <w:rPr>
+                <w:rFonts w:ascii="Consolas" w:eastAsia="Times New Roman" w:hAnsi="Consolas" w:cs="Times New Roman"/>
+                <w:color w:val="CCCCCC"/>
+                <w:sz w:val="21"/>
+                <w:szCs w:val="21"/>
+                <w:lang w:eastAsia="uk-UA"/>
+              </w:rPr>
+            </w:pPr>
+            <w:r>
+              <w:rPr>
+                <w:rFonts w:ascii="Consolas" w:eastAsia="Times New Roman" w:hAnsi="Consolas" w:cs="Times New Roman"/>
+                <w:color w:val="CCCCCC"/>
+                <w:sz w:val="21"/>
+                <w:szCs w:val="21"/>
+                <w:lang w:eastAsia="uk-UA"/>
+              </w:rPr>
+              <w:t xml:space="preserve">        except </w:t>
+            </w:r>
+            <w:proofErr w:type="spellStart"/>
+            <w:r>
+              <w:rPr>
+                <w:rFonts w:ascii="Consolas" w:eastAsia="Times New Roman" w:hAnsi="Consolas" w:cs="Times New Roman"/>
+                <w:color w:val="CCCCCC"/>
+                <w:sz w:val="21"/>
+                <w:szCs w:val="21"/>
+                <w:lang w:eastAsia="uk-UA"/>
+              </w:rPr>
+              <w:t>ValueError</w:t>
+            </w:r>
+            <w:proofErr w:type="spellEnd"/>
+            <w:r>
+              <w:rPr>
+                <w:rFonts w:ascii="Consolas" w:eastAsia="Times New Roman" w:hAnsi="Consolas" w:cs="Times New Roman"/>
+                <w:color w:val="CCCCCC"/>
+                <w:sz w:val="21"/>
+                <w:szCs w:val="21"/>
+                <w:lang w:eastAsia="uk-UA"/>
+              </w:rPr>
+              <w:t>:</w:t>
+            </w:r>
+          </w:p>
+          <w:p>
+            <w:pPr>
+              <w:shd w:val="clear" w:color="auto" w:fill="1F1F1F"/>
+              <w:spacing w:after="0" w:line="285" w:lineRule="atLeast"/>
+              <w:ind w:firstLine="0"/>
+              <w:jc w:val="left"/>
+              <w:rPr>
+                <w:rFonts w:ascii="Consolas" w:eastAsia="Times New Roman" w:hAnsi="Consolas" w:cs="Times New Roman"/>
+                <w:color w:val="CCCCCC"/>
+                <w:sz w:val="21"/>
+                <w:szCs w:val="21"/>
+                <w:lang w:val="ru-RU" w:eastAsia="uk-UA"/>
+              </w:rPr>
+            </w:pPr>
+            <w:r>
+              <w:rPr>
+                <w:rFonts w:ascii="Consolas" w:eastAsia="Times New Roman" w:hAnsi="Consolas" w:cs="Times New Roman"/>
+                <w:color w:val="CCCCCC"/>
+                <w:sz w:val="21"/>
+                <w:szCs w:val="21"/>
+                <w:lang w:eastAsia="uk-UA"/>
+              </w:rPr>
+              <w:t xml:space="preserve">            </w:t>
+            </w:r>
+            <w:proofErr w:type="gramStart"/>
+            <w:r>
+              <w:rPr>
+                <w:rFonts w:ascii="Consolas" w:eastAsia="Times New Roman" w:hAnsi="Consolas" w:cs="Times New Roman"/>
+                <w:color w:val="CCCCCC"/>
+                <w:sz w:val="21"/>
+                <w:szCs w:val="21"/>
+                <w:lang w:eastAsia="uk-UA"/>
+              </w:rPr>
+              <w:t>print</w:t>
+            </w:r>
+            <w:r>
+              <w:rPr>
+                <w:rFonts w:ascii="Consolas" w:eastAsia="Times New Roman" w:hAnsi="Consolas" w:cs="Times New Roman"/>
+                <w:color w:val="CCCCCC"/>
+                <w:sz w:val="21"/>
+                <w:szCs w:val="21"/>
+                <w:lang w:val="ru-RU" w:eastAsia="uk-UA"/>
+              </w:rPr>
+              <w:t>(</w:t>
+            </w:r>
+            <w:proofErr w:type="gramEnd"/>
+            <w:r>
+              <w:rPr>
+                <w:rFonts w:ascii="Consolas" w:eastAsia="Times New Roman" w:hAnsi="Consolas" w:cs="Times New Roman"/>
+                <w:color w:val="CCCCCC"/>
+                <w:sz w:val="21"/>
+                <w:szCs w:val="21"/>
+                <w:lang w:val="ru-RU" w:eastAsia="uk-UA"/>
+              </w:rPr>
+              <w:t>"</w:t>
+            </w:r>
+            <w:proofErr w:type="spellStart"/>
+            <w:r>
+              <w:rPr>
+                <w:rFonts w:ascii="Consolas" w:eastAsia="Times New Roman" w:hAnsi="Consolas" w:cs="Times New Roman"/>
+                <w:color w:val="CCCCCC"/>
+                <w:sz w:val="21"/>
+                <w:szCs w:val="21"/>
+                <w:lang w:val="ru-RU" w:eastAsia="uk-UA"/>
+              </w:rPr>
+              <w:t>Помилка</w:t>
+            </w:r>
+            <w:proofErr w:type="spellEnd"/>
+            <w:r>
+              <w:rPr>
+                <w:rFonts w:ascii="Consolas" w:eastAsia="Times New Roman" w:hAnsi="Consolas" w:cs="Times New Roman"/>
+                <w:color w:val="CCCCCC"/>
+                <w:sz w:val="21"/>
+                <w:szCs w:val="21"/>
+                <w:lang w:val="ru-RU" w:eastAsia="uk-UA"/>
+              </w:rPr>
+              <w:t xml:space="preserve">: </w:t>
+            </w:r>
+            <w:proofErr w:type="spellStart"/>
+            <w:r>
+              <w:rPr>
+                <w:rFonts w:ascii="Consolas" w:eastAsia="Times New Roman" w:hAnsi="Consolas" w:cs="Times New Roman"/>
+                <w:color w:val="CCCCCC"/>
+                <w:sz w:val="21"/>
+                <w:szCs w:val="21"/>
+                <w:lang w:val="ru-RU" w:eastAsia="uk-UA"/>
+              </w:rPr>
+              <w:t>Введіть</w:t>
+            </w:r>
+            <w:proofErr w:type="spellEnd"/>
+            <w:r>
+              <w:rPr>
+                <w:rFonts w:ascii="Consolas" w:eastAsia="Times New Roman" w:hAnsi="Consolas" w:cs="Times New Roman"/>
+                <w:color w:val="CCCCCC"/>
+                <w:sz w:val="21"/>
+                <w:szCs w:val="21"/>
+                <w:lang w:val="ru-RU" w:eastAsia="uk-UA"/>
+              </w:rPr>
+              <w:t xml:space="preserve"> </w:t>
+            </w:r>
+            <w:proofErr w:type="spellStart"/>
+            <w:r>
+              <w:rPr>
+                <w:rFonts w:ascii="Consolas" w:eastAsia="Times New Roman" w:hAnsi="Consolas" w:cs="Times New Roman"/>
+                <w:color w:val="CCCCCC"/>
+                <w:sz w:val="21"/>
+                <w:szCs w:val="21"/>
+                <w:lang w:val="ru-RU" w:eastAsia="uk-UA"/>
+              </w:rPr>
+              <w:t>правильне</w:t>
+            </w:r>
+            <w:proofErr w:type="spellEnd"/>
+            <w:r>
+              <w:rPr>
+                <w:rFonts w:ascii="Consolas" w:eastAsia="Times New Roman" w:hAnsi="Consolas" w:cs="Times New Roman"/>
+                <w:color w:val="CCCCCC"/>
+                <w:sz w:val="21"/>
+                <w:szCs w:val="21"/>
+                <w:lang w:val="ru-RU" w:eastAsia="uk-UA"/>
+              </w:rPr>
+              <w:t xml:space="preserve"> число.")</w:t>
+            </w:r>
+          </w:p>
+          <w:p>
+            <w:pPr>
+              <w:shd w:val="clear" w:color="auto" w:fill="1F1F1F"/>
+              <w:spacing w:after="0" w:line="285" w:lineRule="atLeast"/>
+              <w:ind w:firstLine="0"/>
+              <w:jc w:val="left"/>
+              <w:rPr>
+                <w:rFonts w:ascii="Consolas" w:eastAsia="Times New Roman" w:hAnsi="Consolas" w:cs="Times New Roman"/>
+                <w:color w:val="CCCCCC"/>
+                <w:sz w:val="21"/>
+                <w:szCs w:val="21"/>
+                <w:lang w:val="ru-RU" w:eastAsia="uk-UA"/>
+              </w:rPr>
+            </w:pPr>
+          </w:p>
+          <w:p>
+            <w:pPr>
+              <w:shd w:val="clear" w:color="auto" w:fill="1F1F1F"/>
+              <w:spacing w:after="0" w:line="285" w:lineRule="atLeast"/>
+              <w:ind w:firstLine="0"/>
+              <w:jc w:val="left"/>
+              <w:rPr>
+                <w:rFonts w:ascii="Consolas" w:eastAsia="Times New Roman" w:hAnsi="Consolas" w:cs="Times New Roman"/>
+                <w:color w:val="CCCCCC"/>
+                <w:sz w:val="21"/>
+                <w:szCs w:val="21"/>
+                <w:lang w:val="ru-RU" w:eastAsia="uk-UA"/>
+              </w:rPr>
+            </w:pPr>
+            <w:proofErr w:type="spellStart"/>
+            <w:r>
+              <w:rPr>
+                <w:rFonts w:ascii="Consolas" w:eastAsia="Times New Roman" w:hAnsi="Consolas" w:cs="Times New Roman"/>
+                <w:color w:val="CCCCCC"/>
+                <w:sz w:val="21"/>
+                <w:szCs w:val="21"/>
+                <w:lang w:eastAsia="uk-UA"/>
+              </w:rPr>
+              <w:t>def</w:t>
+            </w:r>
+            <w:proofErr w:type="spellEnd"/>
+            <w:r>
+              <w:rPr>
+                <w:rFonts w:ascii="Consolas" w:eastAsia="Times New Roman" w:hAnsi="Consolas" w:cs="Times New Roman"/>
+                <w:color w:val="CCCCCC"/>
+                <w:sz w:val="21"/>
+                <w:szCs w:val="21"/>
+                <w:lang w:val="ru-RU" w:eastAsia="uk-UA"/>
+              </w:rPr>
+              <w:t xml:space="preserve"> </w:t>
+            </w:r>
+            <w:r>
+              <w:rPr>
+                <w:rFonts w:ascii="Consolas" w:eastAsia="Times New Roman" w:hAnsi="Consolas" w:cs="Times New Roman"/>
+                <w:color w:val="CCCCCC"/>
+                <w:sz w:val="21"/>
+                <w:szCs w:val="21"/>
+                <w:lang w:eastAsia="uk-UA"/>
+              </w:rPr>
+              <w:t>calculator</w:t>
+            </w:r>
+            <w:r>
+              <w:rPr>
+                <w:rFonts w:ascii="Consolas" w:eastAsia="Times New Roman" w:hAnsi="Consolas" w:cs="Times New Roman"/>
+                <w:color w:val="CCCCCC"/>
+                <w:sz w:val="21"/>
+                <w:szCs w:val="21"/>
+                <w:lang w:val="ru-RU" w:eastAsia="uk-UA"/>
+              </w:rPr>
+              <w:t>():</w:t>
+            </w:r>
+          </w:p>
+          <w:p>
+            <w:pPr>
+              <w:shd w:val="clear" w:color="auto" w:fill="1F1F1F"/>
+              <w:spacing w:after="0" w:line="285" w:lineRule="atLeast"/>
+              <w:ind w:firstLine="0"/>
+              <w:jc w:val="left"/>
+              <w:rPr>
+                <w:rFonts w:ascii="Consolas" w:eastAsia="Times New Roman" w:hAnsi="Consolas" w:cs="Times New Roman"/>
+                <w:color w:val="CCCCCC"/>
+                <w:sz w:val="21"/>
+                <w:szCs w:val="21"/>
+                <w:lang w:val="ru-RU" w:eastAsia="uk-UA"/>
+              </w:rPr>
+            </w:pPr>
+            <w:r>
+              <w:rPr>
+                <w:rFonts w:ascii="Consolas" w:eastAsia="Times New Roman" w:hAnsi="Consolas" w:cs="Times New Roman"/>
+                <w:color w:val="CCCCCC"/>
+                <w:sz w:val="21"/>
+                <w:szCs w:val="21"/>
+                <w:lang w:val="ru-RU" w:eastAsia="uk-UA"/>
+              </w:rPr>
+              <w:t xml:space="preserve">    </w:t>
+            </w:r>
+            <w:proofErr w:type="gramStart"/>
+            <w:r>
+              <w:rPr>
+                <w:rFonts w:ascii="Consolas" w:eastAsia="Times New Roman" w:hAnsi="Consolas" w:cs="Times New Roman"/>
+                <w:color w:val="CCCCCC"/>
+                <w:sz w:val="21"/>
+                <w:szCs w:val="21"/>
+                <w:lang w:eastAsia="uk-UA"/>
+              </w:rPr>
+              <w:t>print</w:t>
+            </w:r>
+            <w:r>
+              <w:rPr>
+                <w:rFonts w:ascii="Consolas" w:eastAsia="Times New Roman" w:hAnsi="Consolas" w:cs="Times New Roman"/>
+                <w:color w:val="CCCCCC"/>
+                <w:sz w:val="21"/>
+                <w:szCs w:val="21"/>
+                <w:lang w:val="ru-RU" w:eastAsia="uk-UA"/>
+              </w:rPr>
+              <w:t>(</w:t>
+            </w:r>
+            <w:proofErr w:type="gramEnd"/>
+            <w:r>
+              <w:rPr>
+                <w:rFonts w:ascii="Consolas" w:eastAsia="Times New Roman" w:hAnsi="Consolas" w:cs="Times New Roman"/>
+                <w:color w:val="CCCCCC"/>
+                <w:sz w:val="21"/>
+                <w:szCs w:val="21"/>
+                <w:lang w:val="ru-RU" w:eastAsia="uk-UA"/>
+              </w:rPr>
+              <w:t xml:space="preserve">"Калькулятор. </w:t>
+            </w:r>
+            <w:proofErr w:type="spellStart"/>
+            <w:r>
+              <w:rPr>
+                <w:rFonts w:ascii="Consolas" w:eastAsia="Times New Roman" w:hAnsi="Consolas" w:cs="Times New Roman"/>
+                <w:color w:val="CCCCCC"/>
+                <w:sz w:val="21"/>
+                <w:szCs w:val="21"/>
+                <w:lang w:val="ru-RU" w:eastAsia="uk-UA"/>
+              </w:rPr>
+              <w:t>Введіть</w:t>
+            </w:r>
+            <w:proofErr w:type="spellEnd"/>
+            <w:r>
+              <w:rPr>
+                <w:rFonts w:ascii="Consolas" w:eastAsia="Times New Roman" w:hAnsi="Consolas" w:cs="Times New Roman"/>
+                <w:color w:val="CCCCCC"/>
+                <w:sz w:val="21"/>
+                <w:szCs w:val="21"/>
+                <w:lang w:val="ru-RU" w:eastAsia="uk-UA"/>
+              </w:rPr>
+              <w:t xml:space="preserve"> '</w:t>
+            </w:r>
+            <w:r>
+              <w:rPr>
+                <w:rFonts w:ascii="Consolas" w:eastAsia="Times New Roman" w:hAnsi="Consolas" w:cs="Times New Roman"/>
+                <w:color w:val="CCCCCC"/>
+                <w:sz w:val="21"/>
+                <w:szCs w:val="21"/>
+                <w:lang w:eastAsia="uk-UA"/>
+              </w:rPr>
+              <w:t>ex</w:t>
+            </w:r>
+            <w:r>
+              <w:rPr>
+                <w:rFonts w:ascii="Consolas" w:eastAsia="Times New Roman" w:hAnsi="Consolas" w:cs="Times New Roman"/>
+                <w:color w:val="CCCCCC"/>
+                <w:sz w:val="21"/>
+                <w:szCs w:val="21"/>
+                <w:lang w:val="ru-RU" w:eastAsia="uk-UA"/>
+              </w:rPr>
+              <w:t xml:space="preserve">' для </w:t>
+            </w:r>
+            <w:proofErr w:type="spellStart"/>
+            <w:r>
+              <w:rPr>
+                <w:rFonts w:ascii="Consolas" w:eastAsia="Times New Roman" w:hAnsi="Consolas" w:cs="Times New Roman"/>
+                <w:color w:val="CCCCCC"/>
+                <w:sz w:val="21"/>
+                <w:szCs w:val="21"/>
+                <w:lang w:val="ru-RU" w:eastAsia="uk-UA"/>
+              </w:rPr>
+              <w:t>завершення</w:t>
+            </w:r>
+            <w:proofErr w:type="spellEnd"/>
+            <w:r>
+              <w:rPr>
+                <w:rFonts w:ascii="Consolas" w:eastAsia="Times New Roman" w:hAnsi="Consolas" w:cs="Times New Roman"/>
+                <w:color w:val="CCCCCC"/>
+                <w:sz w:val="21"/>
+                <w:szCs w:val="21"/>
+                <w:lang w:val="ru-RU" w:eastAsia="uk-UA"/>
+              </w:rPr>
+              <w:t xml:space="preserve"> </w:t>
+            </w:r>
+            <w:proofErr w:type="spellStart"/>
+            <w:r>
+              <w:rPr>
+                <w:rFonts w:ascii="Consolas" w:eastAsia="Times New Roman" w:hAnsi="Consolas" w:cs="Times New Roman"/>
+                <w:color w:val="CCCCCC"/>
+                <w:sz w:val="21"/>
+                <w:szCs w:val="21"/>
+                <w:lang w:val="ru-RU" w:eastAsia="uk-UA"/>
+              </w:rPr>
+              <w:t>програми</w:t>
+            </w:r>
+            <w:proofErr w:type="spellEnd"/>
+            <w:r>
+              <w:rPr>
+                <w:rFonts w:ascii="Consolas" w:eastAsia="Times New Roman" w:hAnsi="Consolas" w:cs="Times New Roman"/>
+                <w:color w:val="CCCCCC"/>
+                <w:sz w:val="21"/>
+                <w:szCs w:val="21"/>
+                <w:lang w:val="ru-RU" w:eastAsia="uk-UA"/>
+              </w:rPr>
+              <w:t>.")</w:t>
+            </w:r>
+          </w:p>
+          <w:p>
+            <w:pPr>
+              <w:shd w:val="clear" w:color="auto" w:fill="1F1F1F"/>
+              <w:spacing w:after="0" w:line="285" w:lineRule="atLeast"/>
+              <w:ind w:firstLine="0"/>
+              <w:jc w:val="left"/>
+              <w:rPr>
+                <w:rFonts w:ascii="Consolas" w:eastAsia="Times New Roman" w:hAnsi="Consolas" w:cs="Times New Roman"/>
+                <w:color w:val="CCCCCC"/>
+                <w:sz w:val="21"/>
+                <w:szCs w:val="21"/>
+                <w:lang w:val="ru-RU" w:eastAsia="uk-UA"/>
+              </w:rPr>
+            </w:pPr>
+            <w:r>
+              <w:rPr>
+                <w:rFonts w:ascii="Consolas" w:eastAsia="Times New Roman" w:hAnsi="Consolas" w:cs="Times New Roman"/>
+                <w:color w:val="CCCCCC"/>
+                <w:sz w:val="21"/>
+                <w:szCs w:val="21"/>
+                <w:lang w:val="ru-RU" w:eastAsia="uk-UA"/>
+              </w:rPr>
+              <w:t xml:space="preserve">    </w:t>
+            </w:r>
+          </w:p>
+          <w:p>
+            <w:pPr>
+              <w:shd w:val="clear" w:color="auto" w:fill="1F1F1F"/>
+              <w:spacing w:after="0" w:line="285" w:lineRule="atLeast"/>
+              <w:ind w:firstLine="0"/>
+              <w:jc w:val="left"/>
+              <w:rPr>
+                <w:rFonts w:ascii="Consolas" w:eastAsia="Times New Roman" w:hAnsi="Consolas" w:cs="Times New Roman"/>
+                <w:color w:val="CCCCCC"/>
+                <w:sz w:val="21"/>
+                <w:szCs w:val="21"/>
+                <w:lang w:eastAsia="uk-UA"/>
+              </w:rPr>
+            </w:pPr>
+            <w:r>
+              <w:rPr>
+                <w:rFonts w:ascii="Consolas" w:eastAsia="Times New Roman" w:hAnsi="Consolas" w:cs="Times New Roman"/>
+                <w:color w:val="CCCCCC"/>
+                <w:sz w:val="21"/>
+                <w:szCs w:val="21"/>
+                <w:lang w:val="ru-RU" w:eastAsia="uk-UA"/>
+              </w:rPr>
+              <w:t xml:space="preserve">    </w:t>
+            </w:r>
+            <w:r>
+              <w:rPr>
+                <w:rFonts w:ascii="Consolas" w:eastAsia="Times New Roman" w:hAnsi="Consolas" w:cs="Times New Roman"/>
+                <w:color w:val="CCCCCC"/>
+                <w:sz w:val="21"/>
+                <w:szCs w:val="21"/>
+                <w:lang w:eastAsia="uk-UA"/>
+              </w:rPr>
+              <w:t xml:space="preserve">result = </w:t>
+            </w:r>
+            <w:proofErr w:type="spellStart"/>
+            <w:r>
+              <w:rPr>
+                <w:rFonts w:ascii="Consolas" w:eastAsia="Times New Roman" w:hAnsi="Consolas" w:cs="Times New Roman"/>
+                <w:color w:val="CCCCCC"/>
+                <w:sz w:val="21"/>
+                <w:szCs w:val="21"/>
+                <w:lang w:eastAsia="uk-UA"/>
+              </w:rPr>
+              <w:t>get_number</w:t>
+            </w:r>
+            <w:proofErr w:type="spellEnd"/>
+            <w:r>
+              <w:rPr>
+                <w:rFonts w:ascii="Consolas" w:eastAsia="Times New Roman" w:hAnsi="Consolas" w:cs="Times New Roman"/>
+                <w:color w:val="CCCCCC"/>
+                <w:sz w:val="21"/>
+                <w:szCs w:val="21"/>
+                <w:lang w:eastAsia="uk-UA"/>
+              </w:rPr>
+              <w:t>("</w:t>
+            </w:r>
+            <w:proofErr w:type="spellStart"/>
+            <w:r>
+              <w:rPr>
+                <w:rFonts w:ascii="Consolas" w:eastAsia="Times New Roman" w:hAnsi="Consolas" w:cs="Times New Roman"/>
+                <w:color w:val="CCCCCC"/>
+                <w:sz w:val="21"/>
+                <w:szCs w:val="21"/>
+                <w:lang w:eastAsia="uk-UA"/>
+              </w:rPr>
+              <w:t>Введіть</w:t>
+            </w:r>
+            <w:proofErr w:type="spellEnd"/>
+            <w:r>
+              <w:rPr>
+                <w:rFonts w:ascii="Consolas" w:eastAsia="Times New Roman" w:hAnsi="Consolas" w:cs="Times New Roman"/>
+                <w:color w:val="CCCCCC"/>
+                <w:sz w:val="21"/>
+                <w:szCs w:val="21"/>
+                <w:lang w:eastAsia="uk-UA"/>
+              </w:rPr>
+              <w:t xml:space="preserve"> </w:t>
+            </w:r>
+            <w:proofErr w:type="spellStart"/>
+            <w:r>
+              <w:rPr>
+                <w:rFonts w:ascii="Consolas" w:eastAsia="Times New Roman" w:hAnsi="Consolas" w:cs="Times New Roman"/>
+                <w:color w:val="CCCCCC"/>
+                <w:sz w:val="21"/>
+                <w:szCs w:val="21"/>
+                <w:lang w:eastAsia="uk-UA"/>
+              </w:rPr>
+              <w:t>перше</w:t>
+            </w:r>
+            <w:proofErr w:type="spellEnd"/>
+            <w:r>
+              <w:rPr>
+                <w:rFonts w:ascii="Consolas" w:eastAsia="Times New Roman" w:hAnsi="Consolas" w:cs="Times New Roman"/>
+                <w:color w:val="CCCCCC"/>
+                <w:sz w:val="21"/>
+                <w:szCs w:val="21"/>
+                <w:lang w:eastAsia="uk-UA"/>
+              </w:rPr>
+              <w:t xml:space="preserve"> </w:t>
+            </w:r>
+            <w:proofErr w:type="spellStart"/>
+            <w:r>
+              <w:rPr>
+                <w:rFonts w:ascii="Consolas" w:eastAsia="Times New Roman" w:hAnsi="Consolas" w:cs="Times New Roman"/>
+                <w:color w:val="CCCCCC"/>
+                <w:sz w:val="21"/>
+                <w:szCs w:val="21"/>
+                <w:lang w:eastAsia="uk-UA"/>
+              </w:rPr>
+              <w:t>число</w:t>
+            </w:r>
+            <w:proofErr w:type="spellEnd"/>
+            <w:r>
+              <w:rPr>
+                <w:rFonts w:ascii="Consolas" w:eastAsia="Times New Roman" w:hAnsi="Consolas" w:cs="Times New Roman"/>
+                <w:color w:val="CCCCCC"/>
+                <w:sz w:val="21"/>
+                <w:szCs w:val="21"/>
+                <w:lang w:eastAsia="uk-UA"/>
+              </w:rPr>
+              <w:t>: ")</w:t>
+            </w:r>
+          </w:p>
+          <w:p>
+            <w:pPr>
+              <w:shd w:val="clear" w:color="auto" w:fill="1F1F1F"/>
+              <w:spacing w:after="0" w:line="285" w:lineRule="atLeast"/>
+              <w:ind w:firstLine="0"/>
+              <w:jc w:val="left"/>
+              <w:rPr>
+                <w:rFonts w:ascii="Consolas" w:eastAsia="Times New Roman" w:hAnsi="Consolas" w:cs="Times New Roman"/>
+                <w:color w:val="CCCCCC"/>
+                <w:sz w:val="21"/>
+                <w:szCs w:val="21"/>
+                <w:lang w:eastAsia="uk-UA"/>
+              </w:rPr>
+            </w:pPr>
+          </w:p>
+          <w:p>
+            <w:pPr>
+              <w:shd w:val="clear" w:color="auto" w:fill="1F1F1F"/>
+              <w:spacing w:after="0" w:line="285" w:lineRule="atLeast"/>
+              <w:ind w:firstLine="0"/>
+              <w:jc w:val="left"/>
+              <w:rPr>
+                <w:rFonts w:ascii="Consolas" w:eastAsia="Times New Roman" w:hAnsi="Consolas" w:cs="Times New Roman"/>
+                <w:color w:val="CCCCCC"/>
+                <w:sz w:val="21"/>
+                <w:szCs w:val="21"/>
+                <w:lang w:eastAsia="uk-UA"/>
+              </w:rPr>
+            </w:pPr>
+            <w:r>
+              <w:rPr>
+                <w:rFonts w:ascii="Consolas" w:eastAsia="Times New Roman" w:hAnsi="Consolas" w:cs="Times New Roman"/>
+                <w:color w:val="CCCCCC"/>
+                <w:sz w:val="21"/>
+                <w:szCs w:val="21"/>
+                <w:lang w:eastAsia="uk-UA"/>
+              </w:rPr>
+              <w:t xml:space="preserve">    while True:</w:t>
+            </w:r>
+          </w:p>
+          <w:p>
+            <w:pPr>
+              <w:shd w:val="clear" w:color="auto" w:fill="1F1F1F"/>
+              <w:spacing w:after="0" w:line="285" w:lineRule="atLeast"/>
+              <w:ind w:firstLine="0"/>
+              <w:jc w:val="left"/>
+              <w:rPr>
+                <w:rFonts w:ascii="Consolas" w:eastAsia="Times New Roman" w:hAnsi="Consolas" w:cs="Times New Roman"/>
+                <w:color w:val="CCCCCC"/>
+                <w:sz w:val="21"/>
+                <w:szCs w:val="21"/>
+                <w:lang w:eastAsia="uk-UA"/>
+              </w:rPr>
+            </w:pPr>
+            <w:r>
+              <w:rPr>
+                <w:rFonts w:ascii="Consolas" w:eastAsia="Times New Roman" w:hAnsi="Consolas" w:cs="Times New Roman"/>
+                <w:color w:val="CCCCCC"/>
+                <w:sz w:val="21"/>
+                <w:szCs w:val="21"/>
+                <w:lang w:eastAsia="uk-UA"/>
+              </w:rPr>
+              <w:t xml:space="preserve">        print("\</w:t>
+            </w:r>
+            <w:proofErr w:type="spellStart"/>
+            <w:r>
+              <w:rPr>
+                <w:rFonts w:ascii="Consolas" w:eastAsia="Times New Roman" w:hAnsi="Consolas" w:cs="Times New Roman"/>
+                <w:color w:val="CCCCCC"/>
+                <w:sz w:val="21"/>
+                <w:szCs w:val="21"/>
+                <w:lang w:eastAsia="uk-UA"/>
+              </w:rPr>
+              <w:t>nОберіть</w:t>
+            </w:r>
+            <w:proofErr w:type="spellEnd"/>
+            <w:r>
+              <w:rPr>
+                <w:rFonts w:ascii="Consolas" w:eastAsia="Times New Roman" w:hAnsi="Consolas" w:cs="Times New Roman"/>
+                <w:color w:val="CCCCCC"/>
+                <w:sz w:val="21"/>
+                <w:szCs w:val="21"/>
+                <w:lang w:eastAsia="uk-UA"/>
+              </w:rPr>
+              <w:t xml:space="preserve"> </w:t>
+            </w:r>
+            <w:proofErr w:type="spellStart"/>
+            <w:r>
+              <w:rPr>
+                <w:rFonts w:ascii="Consolas" w:eastAsia="Times New Roman" w:hAnsi="Consolas" w:cs="Times New Roman"/>
+                <w:color w:val="CCCCCC"/>
+                <w:sz w:val="21"/>
+                <w:szCs w:val="21"/>
+                <w:lang w:eastAsia="uk-UA"/>
+              </w:rPr>
+              <w:t>операцію</w:t>
+            </w:r>
+            <w:proofErr w:type="spellEnd"/>
+            <w:r>
+              <w:rPr>
+                <w:rFonts w:ascii="Consolas" w:eastAsia="Times New Roman" w:hAnsi="Consolas" w:cs="Times New Roman"/>
+                <w:color w:val="CCCCCC"/>
+                <w:sz w:val="21"/>
+                <w:szCs w:val="21"/>
+                <w:lang w:eastAsia="uk-UA"/>
+              </w:rPr>
+              <w:t>:\n"</w:t>
+            </w:r>
+          </w:p>
+          <w:p>
+            <w:pPr>
+              <w:shd w:val="clear" w:color="auto" w:fill="1F1F1F"/>
+              <w:spacing w:after="0" w:line="285" w:lineRule="atLeast"/>
+              <w:ind w:firstLine="0"/>
+              <w:jc w:val="left"/>
+              <w:rPr>
+                <w:rFonts w:ascii="Consolas" w:eastAsia="Times New Roman" w:hAnsi="Consolas" w:cs="Times New Roman"/>
+                <w:color w:val="CCCCCC"/>
+                <w:sz w:val="21"/>
+                <w:szCs w:val="21"/>
+                <w:lang w:val="ru-RU" w:eastAsia="uk-UA"/>
+              </w:rPr>
+            </w:pPr>
+            <w:r>
+              <w:rPr>
+                <w:rFonts w:ascii="Consolas" w:eastAsia="Times New Roman" w:hAnsi="Consolas" w:cs="Times New Roman"/>
+                <w:color w:val="CCCCCC"/>
+                <w:sz w:val="21"/>
+                <w:szCs w:val="21"/>
+                <w:lang w:eastAsia="uk-UA"/>
+              </w:rPr>
+              <w:t xml:space="preserve">              </w:t>
+            </w:r>
+            <w:r>
+              <w:rPr>
+                <w:rFonts w:ascii="Consolas" w:eastAsia="Times New Roman" w:hAnsi="Consolas" w:cs="Times New Roman"/>
+                <w:color w:val="CCCCCC"/>
+                <w:sz w:val="21"/>
+                <w:szCs w:val="21"/>
+                <w:lang w:val="ru-RU" w:eastAsia="uk-UA"/>
+              </w:rPr>
+              <w:t xml:space="preserve">"'+' — </w:t>
+            </w:r>
+            <w:proofErr w:type="spellStart"/>
+            <w:r>
+              <w:rPr>
+                <w:rFonts w:ascii="Consolas" w:eastAsia="Times New Roman" w:hAnsi="Consolas" w:cs="Times New Roman"/>
+                <w:color w:val="CCCCCC"/>
+                <w:sz w:val="21"/>
+                <w:szCs w:val="21"/>
+                <w:lang w:val="ru-RU" w:eastAsia="uk-UA"/>
+              </w:rPr>
+              <w:t>додавання</w:t>
+            </w:r>
+            <w:proofErr w:type="spellEnd"/>
+            <w:proofErr w:type="gramStart"/>
+            <w:r>
+              <w:rPr>
+                <w:rFonts w:ascii="Consolas" w:eastAsia="Times New Roman" w:hAnsi="Consolas" w:cs="Times New Roman"/>
+                <w:color w:val="CCCCCC"/>
+                <w:sz w:val="21"/>
+                <w:szCs w:val="21"/>
+                <w:lang w:val="ru-RU" w:eastAsia="uk-UA"/>
+              </w:rPr>
+              <w:t>, '</w:t>
+            </w:r>
+            <w:proofErr w:type="gramEnd"/>
+            <w:r>
+              <w:rPr>
+                <w:rFonts w:ascii="Consolas" w:eastAsia="Times New Roman" w:hAnsi="Consolas" w:cs="Times New Roman"/>
+                <w:color w:val="CCCCCC"/>
+                <w:sz w:val="21"/>
+                <w:szCs w:val="21"/>
+                <w:lang w:val="ru-RU" w:eastAsia="uk-UA"/>
+              </w:rPr>
+              <w:t xml:space="preserve">-' — </w:t>
+            </w:r>
+            <w:proofErr w:type="spellStart"/>
+            <w:r>
+              <w:rPr>
+                <w:rFonts w:ascii="Consolas" w:eastAsia="Times New Roman" w:hAnsi="Consolas" w:cs="Times New Roman"/>
+                <w:color w:val="CCCCCC"/>
+                <w:sz w:val="21"/>
+                <w:szCs w:val="21"/>
+                <w:lang w:val="ru-RU" w:eastAsia="uk-UA"/>
+              </w:rPr>
+              <w:t>віднімання</w:t>
+            </w:r>
+            <w:proofErr w:type="spellEnd"/>
+            <w:r>
+              <w:rPr>
+                <w:rFonts w:ascii="Consolas" w:eastAsia="Times New Roman" w:hAnsi="Consolas" w:cs="Times New Roman"/>
+                <w:color w:val="CCCCCC"/>
+                <w:sz w:val="21"/>
+                <w:szCs w:val="21"/>
+                <w:lang w:val="ru-RU" w:eastAsia="uk-UA"/>
+              </w:rPr>
+              <w:t xml:space="preserve">, '*' — </w:t>
+            </w:r>
+            <w:proofErr w:type="spellStart"/>
+            <w:r>
+              <w:rPr>
+                <w:rFonts w:ascii="Consolas" w:eastAsia="Times New Roman" w:hAnsi="Consolas" w:cs="Times New Roman"/>
+                <w:color w:val="CCCCCC"/>
+                <w:sz w:val="21"/>
+                <w:szCs w:val="21"/>
+                <w:lang w:val="ru-RU" w:eastAsia="uk-UA"/>
+              </w:rPr>
+              <w:t>множення</w:t>
+            </w:r>
+            <w:proofErr w:type="spellEnd"/>
+            <w:r>
+              <w:rPr>
+                <w:rFonts w:ascii="Consolas" w:eastAsia="Times New Roman" w:hAnsi="Consolas" w:cs="Times New Roman"/>
+                <w:color w:val="CCCCCC"/>
+                <w:sz w:val="21"/>
+                <w:szCs w:val="21"/>
+                <w:lang w:val="ru-RU" w:eastAsia="uk-UA"/>
+              </w:rPr>
+              <w:t xml:space="preserve">, '/' — </w:t>
+            </w:r>
+            <w:proofErr w:type="spellStart"/>
+            <w:r>
+              <w:rPr>
+                <w:rFonts w:ascii="Consolas" w:eastAsia="Times New Roman" w:hAnsi="Consolas" w:cs="Times New Roman"/>
+                <w:color w:val="CCCCCC"/>
+                <w:sz w:val="21"/>
+                <w:szCs w:val="21"/>
+                <w:lang w:val="ru-RU" w:eastAsia="uk-UA"/>
+              </w:rPr>
+              <w:t>ділення</w:t>
+            </w:r>
+            <w:proofErr w:type="spellEnd"/>
+            <w:r>
+              <w:rPr>
+                <w:rFonts w:ascii="Consolas" w:eastAsia="Times New Roman" w:hAnsi="Consolas" w:cs="Times New Roman"/>
+                <w:color w:val="CCCCCC"/>
+                <w:sz w:val="21"/>
+                <w:szCs w:val="21"/>
+                <w:lang w:val="ru-RU" w:eastAsia="uk-UA"/>
+              </w:rPr>
+              <w:t>\</w:t>
+            </w:r>
+            <w:r>
+              <w:rPr>
+                <w:rFonts w:ascii="Consolas" w:eastAsia="Times New Roman" w:hAnsi="Consolas" w:cs="Times New Roman"/>
+                <w:color w:val="CCCCCC"/>
+                <w:sz w:val="21"/>
+                <w:szCs w:val="21"/>
+                <w:lang w:eastAsia="uk-UA"/>
+              </w:rPr>
+              <w:t>n</w:t>
+            </w:r>
+            <w:r>
+              <w:rPr>
+                <w:rFonts w:ascii="Consolas" w:eastAsia="Times New Roman" w:hAnsi="Consolas" w:cs="Times New Roman"/>
+                <w:color w:val="CCCCCC"/>
+                <w:sz w:val="21"/>
+                <w:szCs w:val="21"/>
+                <w:lang w:val="ru-RU" w:eastAsia="uk-UA"/>
+              </w:rPr>
+              <w:t>"</w:t>
+            </w:r>
+          </w:p>
+          <w:p>
+            <w:pPr>
+              <w:shd w:val="clear" w:color="auto" w:fill="1F1F1F"/>
+              <w:spacing w:after="0" w:line="285" w:lineRule="atLeast"/>
+              <w:ind w:firstLine="0"/>
+              <w:jc w:val="left"/>
+              <w:rPr>
+                <w:rFonts w:ascii="Consolas" w:eastAsia="Times New Roman" w:hAnsi="Consolas" w:cs="Times New Roman"/>
+                <w:color w:val="CCCCCC"/>
+                <w:sz w:val="21"/>
+                <w:szCs w:val="21"/>
+                <w:lang w:val="ru-RU" w:eastAsia="uk-UA"/>
+              </w:rPr>
+            </w:pPr>
+            <w:r>
+              <w:rPr>
+                <w:rFonts w:ascii="Consolas" w:eastAsia="Times New Roman" w:hAnsi="Consolas" w:cs="Times New Roman"/>
+                <w:color w:val="CCCCCC"/>
+                <w:sz w:val="21"/>
+                <w:szCs w:val="21"/>
+                <w:lang w:val="ru-RU" w:eastAsia="uk-UA"/>
+              </w:rPr>
+              <w:t xml:space="preserve">              "'!-' — </w:t>
+            </w:r>
+            <w:proofErr w:type="spellStart"/>
+            <w:r>
+              <w:rPr>
+                <w:rFonts w:ascii="Consolas" w:eastAsia="Times New Roman" w:hAnsi="Consolas" w:cs="Times New Roman"/>
+                <w:color w:val="CCCCCC"/>
+                <w:sz w:val="21"/>
+                <w:szCs w:val="21"/>
+                <w:lang w:val="ru-RU" w:eastAsia="uk-UA"/>
+              </w:rPr>
+              <w:t>віднімання</w:t>
+            </w:r>
+            <w:proofErr w:type="spellEnd"/>
+            <w:r>
+              <w:rPr>
+                <w:rFonts w:ascii="Consolas" w:eastAsia="Times New Roman" w:hAnsi="Consolas" w:cs="Times New Roman"/>
+                <w:color w:val="CCCCCC"/>
+                <w:sz w:val="21"/>
+                <w:szCs w:val="21"/>
+                <w:lang w:val="ru-RU" w:eastAsia="uk-UA"/>
+              </w:rPr>
+              <w:t xml:space="preserve"> (з </w:t>
+            </w:r>
+            <w:proofErr w:type="spellStart"/>
+            <w:r>
+              <w:rPr>
+                <w:rFonts w:ascii="Consolas" w:eastAsia="Times New Roman" w:hAnsi="Consolas" w:cs="Times New Roman"/>
+                <w:color w:val="CCCCCC"/>
+                <w:sz w:val="21"/>
+                <w:szCs w:val="21"/>
+                <w:lang w:val="ru-RU" w:eastAsia="uk-UA"/>
+              </w:rPr>
+              <w:t>перестановкою</w:t>
+            </w:r>
+            <w:proofErr w:type="spellEnd"/>
+            <w:r>
+              <w:rPr>
+                <w:rFonts w:ascii="Consolas" w:eastAsia="Times New Roman" w:hAnsi="Consolas" w:cs="Times New Roman"/>
+                <w:color w:val="CCCCCC"/>
+                <w:sz w:val="21"/>
+                <w:szCs w:val="21"/>
+                <w:lang w:val="ru-RU" w:eastAsia="uk-UA"/>
+              </w:rPr>
+              <w:t>)</w:t>
+            </w:r>
+            <w:proofErr w:type="gramStart"/>
+            <w:r>
+              <w:rPr>
+                <w:rFonts w:ascii="Consolas" w:eastAsia="Times New Roman" w:hAnsi="Consolas" w:cs="Times New Roman"/>
+                <w:color w:val="CCCCCC"/>
+                <w:sz w:val="21"/>
+                <w:szCs w:val="21"/>
+                <w:lang w:val="ru-RU" w:eastAsia="uk-UA"/>
+              </w:rPr>
+              <w:t>, '</w:t>
+            </w:r>
+            <w:proofErr w:type="gramEnd"/>
+            <w:r>
+              <w:rPr>
+                <w:rFonts w:ascii="Consolas" w:eastAsia="Times New Roman" w:hAnsi="Consolas" w:cs="Times New Roman"/>
+                <w:color w:val="CCCCCC"/>
+                <w:sz w:val="21"/>
+                <w:szCs w:val="21"/>
+                <w:lang w:val="ru-RU" w:eastAsia="uk-UA"/>
+              </w:rPr>
+              <w:t xml:space="preserve">!/' — </w:t>
+            </w:r>
+            <w:proofErr w:type="spellStart"/>
+            <w:r>
+              <w:rPr>
+                <w:rFonts w:ascii="Consolas" w:eastAsia="Times New Roman" w:hAnsi="Consolas" w:cs="Times New Roman"/>
+                <w:color w:val="CCCCCC"/>
+                <w:sz w:val="21"/>
+                <w:szCs w:val="21"/>
+                <w:lang w:val="ru-RU" w:eastAsia="uk-UA"/>
+              </w:rPr>
+              <w:t>ділення</w:t>
+            </w:r>
+            <w:proofErr w:type="spellEnd"/>
+            <w:r>
+              <w:rPr>
+                <w:rFonts w:ascii="Consolas" w:eastAsia="Times New Roman" w:hAnsi="Consolas" w:cs="Times New Roman"/>
+                <w:color w:val="CCCCCC"/>
+                <w:sz w:val="21"/>
+                <w:szCs w:val="21"/>
+                <w:lang w:val="ru-RU" w:eastAsia="uk-UA"/>
+              </w:rPr>
+              <w:t xml:space="preserve"> (з </w:t>
+            </w:r>
+            <w:proofErr w:type="spellStart"/>
+            <w:r>
+              <w:rPr>
+                <w:rFonts w:ascii="Consolas" w:eastAsia="Times New Roman" w:hAnsi="Consolas" w:cs="Times New Roman"/>
+                <w:color w:val="CCCCCC"/>
+                <w:sz w:val="21"/>
+                <w:szCs w:val="21"/>
+                <w:lang w:val="ru-RU" w:eastAsia="uk-UA"/>
+              </w:rPr>
+              <w:t>перестановкою</w:t>
+            </w:r>
+            <w:proofErr w:type="spellEnd"/>
+            <w:r>
+              <w:rPr>
+                <w:rFonts w:ascii="Consolas" w:eastAsia="Times New Roman" w:hAnsi="Consolas" w:cs="Times New Roman"/>
+                <w:color w:val="CCCCCC"/>
+                <w:sz w:val="21"/>
+                <w:szCs w:val="21"/>
+                <w:lang w:val="ru-RU" w:eastAsia="uk-UA"/>
+              </w:rPr>
+              <w:t>)\</w:t>
+            </w:r>
+            <w:r>
+              <w:rPr>
+                <w:rFonts w:ascii="Consolas" w:eastAsia="Times New Roman" w:hAnsi="Consolas" w:cs="Times New Roman"/>
+                <w:color w:val="CCCCCC"/>
+                <w:sz w:val="21"/>
+                <w:szCs w:val="21"/>
+                <w:lang w:eastAsia="uk-UA"/>
+              </w:rPr>
+              <w:t>n</w:t>
+            </w:r>
+            <w:r>
+              <w:rPr>
+                <w:rFonts w:ascii="Consolas" w:eastAsia="Times New Roman" w:hAnsi="Consolas" w:cs="Times New Roman"/>
+                <w:color w:val="CCCCCC"/>
+                <w:sz w:val="21"/>
+                <w:szCs w:val="21"/>
+                <w:lang w:val="ru-RU" w:eastAsia="uk-UA"/>
+              </w:rPr>
+              <w:t>"</w:t>
+            </w:r>
+          </w:p>
+          <w:p>
+            <w:pPr>
+              <w:shd w:val="clear" w:color="auto" w:fill="1F1F1F"/>
+              <w:spacing w:after="0" w:line="285" w:lineRule="atLeast"/>
+              <w:ind w:firstLine="0"/>
+              <w:jc w:val="left"/>
+              <w:rPr>
+                <w:rFonts w:ascii="Consolas" w:eastAsia="Times New Roman" w:hAnsi="Consolas" w:cs="Times New Roman"/>
+                <w:color w:val="CCCCCC"/>
+                <w:sz w:val="21"/>
+                <w:szCs w:val="21"/>
+                <w:lang w:val="ru-RU" w:eastAsia="uk-UA"/>
+              </w:rPr>
+            </w:pPr>
+            <w:r>
+              <w:rPr>
+                <w:rFonts w:ascii="Consolas" w:eastAsia="Times New Roman" w:hAnsi="Consolas" w:cs="Times New Roman"/>
+                <w:color w:val="CCCCCC"/>
+                <w:sz w:val="21"/>
+                <w:szCs w:val="21"/>
+                <w:lang w:val="ru-RU" w:eastAsia="uk-UA"/>
+              </w:rPr>
+              <w:t xml:space="preserve">              "'^' — </w:t>
+            </w:r>
+            <w:proofErr w:type="spellStart"/>
+            <w:proofErr w:type="gramStart"/>
+            <w:r>
+              <w:rPr>
+                <w:rFonts w:ascii="Consolas" w:eastAsia="Times New Roman" w:hAnsi="Consolas" w:cs="Times New Roman"/>
+                <w:color w:val="CCCCCC"/>
+                <w:sz w:val="21"/>
+                <w:szCs w:val="21"/>
+                <w:lang w:val="ru-RU" w:eastAsia="uk-UA"/>
+              </w:rPr>
+              <w:t>п</w:t>
+            </w:r>
+            <w:proofErr w:type="gramEnd"/>
+            <w:r>
+              <w:rPr>
+                <w:rFonts w:ascii="Consolas" w:eastAsia="Times New Roman" w:hAnsi="Consolas" w:cs="Times New Roman"/>
+                <w:color w:val="CCCCCC"/>
+                <w:sz w:val="21"/>
+                <w:szCs w:val="21"/>
+                <w:lang w:val="ru-RU" w:eastAsia="uk-UA"/>
+              </w:rPr>
+              <w:t>іднесення</w:t>
+            </w:r>
+            <w:proofErr w:type="spellEnd"/>
+            <w:r>
+              <w:rPr>
+                <w:rFonts w:ascii="Consolas" w:eastAsia="Times New Roman" w:hAnsi="Consolas" w:cs="Times New Roman"/>
+                <w:color w:val="CCCCCC"/>
+                <w:sz w:val="21"/>
+                <w:szCs w:val="21"/>
+                <w:lang w:val="ru-RU" w:eastAsia="uk-UA"/>
+              </w:rPr>
+              <w:t xml:space="preserve"> до </w:t>
+            </w:r>
+            <w:proofErr w:type="spellStart"/>
+            <w:r>
+              <w:rPr>
+                <w:rFonts w:ascii="Consolas" w:eastAsia="Times New Roman" w:hAnsi="Consolas" w:cs="Times New Roman"/>
+                <w:color w:val="CCCCCC"/>
+                <w:sz w:val="21"/>
+                <w:szCs w:val="21"/>
+                <w:lang w:val="ru-RU" w:eastAsia="uk-UA"/>
+              </w:rPr>
+              <w:t>степеня</w:t>
+            </w:r>
+            <w:proofErr w:type="spellEnd"/>
+            <w:r>
+              <w:rPr>
+                <w:rFonts w:ascii="Consolas" w:eastAsia="Times New Roman" w:hAnsi="Consolas" w:cs="Times New Roman"/>
+                <w:color w:val="CCCCCC"/>
+                <w:sz w:val="21"/>
+                <w:szCs w:val="21"/>
+                <w:lang w:val="ru-RU" w:eastAsia="uk-UA"/>
+              </w:rPr>
+              <w:t xml:space="preserve">, '!^' — </w:t>
+            </w:r>
+            <w:proofErr w:type="spellStart"/>
+            <w:r>
+              <w:rPr>
+                <w:rFonts w:ascii="Consolas" w:eastAsia="Times New Roman" w:hAnsi="Consolas" w:cs="Times New Roman"/>
+                <w:color w:val="CCCCCC"/>
+                <w:sz w:val="21"/>
+                <w:szCs w:val="21"/>
+                <w:lang w:val="ru-RU" w:eastAsia="uk-UA"/>
+              </w:rPr>
+              <w:t>піднесення</w:t>
+            </w:r>
+            <w:proofErr w:type="spellEnd"/>
+            <w:r>
+              <w:rPr>
+                <w:rFonts w:ascii="Consolas" w:eastAsia="Times New Roman" w:hAnsi="Consolas" w:cs="Times New Roman"/>
+                <w:color w:val="CCCCCC"/>
+                <w:sz w:val="21"/>
+                <w:szCs w:val="21"/>
+                <w:lang w:val="ru-RU" w:eastAsia="uk-UA"/>
+              </w:rPr>
+              <w:t xml:space="preserve"> до </w:t>
+            </w:r>
+            <w:proofErr w:type="spellStart"/>
+            <w:r>
+              <w:rPr>
+                <w:rFonts w:ascii="Consolas" w:eastAsia="Times New Roman" w:hAnsi="Consolas" w:cs="Times New Roman"/>
+                <w:color w:val="CCCCCC"/>
+                <w:sz w:val="21"/>
+                <w:szCs w:val="21"/>
+                <w:lang w:val="ru-RU" w:eastAsia="uk-UA"/>
+              </w:rPr>
+              <w:t>степеня</w:t>
+            </w:r>
+            <w:proofErr w:type="spellEnd"/>
+            <w:r>
+              <w:rPr>
+                <w:rFonts w:ascii="Consolas" w:eastAsia="Times New Roman" w:hAnsi="Consolas" w:cs="Times New Roman"/>
+                <w:color w:val="CCCCCC"/>
+                <w:sz w:val="21"/>
+                <w:szCs w:val="21"/>
+                <w:lang w:val="ru-RU" w:eastAsia="uk-UA"/>
+              </w:rPr>
+              <w:t xml:space="preserve"> (з </w:t>
+            </w:r>
+            <w:proofErr w:type="spellStart"/>
+            <w:r>
+              <w:rPr>
+                <w:rFonts w:ascii="Consolas" w:eastAsia="Times New Roman" w:hAnsi="Consolas" w:cs="Times New Roman"/>
+                <w:color w:val="CCCCCC"/>
+                <w:sz w:val="21"/>
+                <w:szCs w:val="21"/>
+                <w:lang w:val="ru-RU" w:eastAsia="uk-UA"/>
+              </w:rPr>
+              <w:t>перестановкою</w:t>
+            </w:r>
+            <w:proofErr w:type="spellEnd"/>
+            <w:r>
+              <w:rPr>
+                <w:rFonts w:ascii="Consolas" w:eastAsia="Times New Roman" w:hAnsi="Consolas" w:cs="Times New Roman"/>
+                <w:color w:val="CCCCCC"/>
+                <w:sz w:val="21"/>
+                <w:szCs w:val="21"/>
+                <w:lang w:val="ru-RU" w:eastAsia="uk-UA"/>
+              </w:rPr>
+              <w:t>)\</w:t>
+            </w:r>
+            <w:r>
+              <w:rPr>
+                <w:rFonts w:ascii="Consolas" w:eastAsia="Times New Roman" w:hAnsi="Consolas" w:cs="Times New Roman"/>
+                <w:color w:val="CCCCCC"/>
+                <w:sz w:val="21"/>
+                <w:szCs w:val="21"/>
+                <w:lang w:eastAsia="uk-UA"/>
+              </w:rPr>
+              <w:t>n</w:t>
+            </w:r>
+            <w:r>
+              <w:rPr>
+                <w:rFonts w:ascii="Consolas" w:eastAsia="Times New Roman" w:hAnsi="Consolas" w:cs="Times New Roman"/>
+                <w:color w:val="CCCCCC"/>
+                <w:sz w:val="21"/>
+                <w:szCs w:val="21"/>
+                <w:lang w:val="ru-RU" w:eastAsia="uk-UA"/>
+              </w:rPr>
+              <w:t>"</w:t>
+            </w:r>
+          </w:p>
+          <w:p>
+            <w:pPr>
+              <w:shd w:val="clear" w:color="auto" w:fill="1F1F1F"/>
+              <w:spacing w:after="0" w:line="285" w:lineRule="atLeast"/>
+              <w:ind w:firstLine="0"/>
+              <w:jc w:val="left"/>
+              <w:rPr>
+                <w:rFonts w:ascii="Consolas" w:eastAsia="Times New Roman" w:hAnsi="Consolas" w:cs="Times New Roman"/>
+                <w:color w:val="CCCCCC"/>
+                <w:sz w:val="21"/>
+                <w:szCs w:val="21"/>
+                <w:lang w:val="ru-RU" w:eastAsia="uk-UA"/>
+              </w:rPr>
+            </w:pPr>
+            <w:r>
+              <w:rPr>
+                <w:rFonts w:ascii="Consolas" w:eastAsia="Times New Roman" w:hAnsi="Consolas" w:cs="Times New Roman"/>
+                <w:color w:val="CCCCCC"/>
+                <w:sz w:val="21"/>
+                <w:szCs w:val="21"/>
+                <w:lang w:val="ru-RU" w:eastAsia="uk-UA"/>
+              </w:rPr>
+              <w:t xml:space="preserve">              </w:t>
+            </w:r>
+            <w:proofErr w:type="gramStart"/>
+            <w:r>
+              <w:rPr>
+                <w:rFonts w:ascii="Consolas" w:eastAsia="Times New Roman" w:hAnsi="Consolas" w:cs="Times New Roman"/>
+                <w:color w:val="CCCCCC"/>
+                <w:sz w:val="21"/>
+                <w:szCs w:val="21"/>
+                <w:lang w:val="ru-RU" w:eastAsia="uk-UA"/>
+              </w:rPr>
+              <w:t>"'</w:t>
+            </w:r>
+            <w:r>
+              <w:rPr>
+                <w:rFonts w:ascii="Consolas" w:eastAsia="Times New Roman" w:hAnsi="Consolas" w:cs="Times New Roman"/>
+                <w:color w:val="CCCCCC"/>
+                <w:sz w:val="21"/>
+                <w:szCs w:val="21"/>
+                <w:lang w:eastAsia="uk-UA"/>
+              </w:rPr>
+              <w:t>ex</w:t>
+            </w:r>
+            <w:r>
+              <w:rPr>
+                <w:rFonts w:ascii="Consolas" w:eastAsia="Times New Roman" w:hAnsi="Consolas" w:cs="Times New Roman"/>
+                <w:color w:val="CCCCCC"/>
+                <w:sz w:val="21"/>
+                <w:szCs w:val="21"/>
+                <w:lang w:val="ru-RU" w:eastAsia="uk-UA"/>
+              </w:rPr>
+              <w:t xml:space="preserve">' — для </w:t>
+            </w:r>
+            <w:proofErr w:type="spellStart"/>
+            <w:r>
+              <w:rPr>
+                <w:rFonts w:ascii="Consolas" w:eastAsia="Times New Roman" w:hAnsi="Consolas" w:cs="Times New Roman"/>
+                <w:color w:val="CCCCCC"/>
+                <w:sz w:val="21"/>
+                <w:szCs w:val="21"/>
+                <w:lang w:val="ru-RU" w:eastAsia="uk-UA"/>
+              </w:rPr>
+              <w:t>виходу</w:t>
+            </w:r>
+            <w:proofErr w:type="spellEnd"/>
+            <w:r>
+              <w:rPr>
+                <w:rFonts w:ascii="Consolas" w:eastAsia="Times New Roman" w:hAnsi="Consolas" w:cs="Times New Roman"/>
+                <w:color w:val="CCCCCC"/>
+                <w:sz w:val="21"/>
+                <w:szCs w:val="21"/>
+                <w:lang w:val="ru-RU" w:eastAsia="uk-UA"/>
+              </w:rPr>
+              <w:t xml:space="preserve"> з </w:t>
+            </w:r>
+            <w:proofErr w:type="spellStart"/>
+            <w:r>
+              <w:rPr>
+                <w:rFonts w:ascii="Consolas" w:eastAsia="Times New Roman" w:hAnsi="Consolas" w:cs="Times New Roman"/>
+                <w:color w:val="CCCCCC"/>
+                <w:sz w:val="21"/>
+                <w:szCs w:val="21"/>
+                <w:lang w:val="ru-RU" w:eastAsia="uk-UA"/>
+              </w:rPr>
+              <w:t>програми</w:t>
+            </w:r>
+            <w:proofErr w:type="spellEnd"/>
+            <w:r>
+              <w:rPr>
+                <w:rFonts w:ascii="Consolas" w:eastAsia="Times New Roman" w:hAnsi="Consolas" w:cs="Times New Roman"/>
+                <w:color w:val="CCCCCC"/>
+                <w:sz w:val="21"/>
+                <w:szCs w:val="21"/>
+                <w:lang w:val="ru-RU" w:eastAsia="uk-UA"/>
+              </w:rPr>
+              <w:t>")</w:t>
+            </w:r>
+            <w:proofErr w:type="gramEnd"/>
+          </w:p>
+          <w:p>
+            <w:pPr>
+              <w:shd w:val="clear" w:color="auto" w:fill="1F1F1F"/>
+              <w:spacing w:after="0" w:line="285" w:lineRule="atLeast"/>
+              <w:ind w:firstLine="0"/>
+              <w:jc w:val="left"/>
+              <w:rPr>
+                <w:rFonts w:ascii="Consolas" w:eastAsia="Times New Roman" w:hAnsi="Consolas" w:cs="Times New Roman"/>
+                <w:color w:val="CCCCCC"/>
+                <w:sz w:val="21"/>
+                <w:szCs w:val="21"/>
+                <w:lang w:val="ru-RU" w:eastAsia="uk-UA"/>
+              </w:rPr>
+            </w:pPr>
+          </w:p>
+          <w:p>
+            <w:pPr>
+              <w:shd w:val="clear" w:color="auto" w:fill="1F1F1F"/>
+              <w:spacing w:after="0" w:line="285" w:lineRule="atLeast"/>
+              <w:ind w:firstLine="0"/>
+              <w:jc w:val="left"/>
+              <w:rPr>
+                <w:rFonts w:ascii="Consolas" w:eastAsia="Times New Roman" w:hAnsi="Consolas" w:cs="Times New Roman"/>
+                <w:color w:val="CCCCCC"/>
+                <w:sz w:val="21"/>
+                <w:szCs w:val="21"/>
+                <w:lang w:eastAsia="uk-UA"/>
+              </w:rPr>
+            </w:pPr>
+            <w:r>
+              <w:rPr>
+                <w:rFonts w:ascii="Consolas" w:eastAsia="Times New Roman" w:hAnsi="Consolas" w:cs="Times New Roman"/>
+                <w:color w:val="CCCCCC"/>
+                <w:sz w:val="21"/>
+                <w:szCs w:val="21"/>
+                <w:lang w:val="ru-RU" w:eastAsia="uk-UA"/>
+              </w:rPr>
+              <w:t xml:space="preserve">        </w:t>
+            </w:r>
+            <w:r>
+              <w:rPr>
+                <w:rFonts w:ascii="Consolas" w:eastAsia="Times New Roman" w:hAnsi="Consolas" w:cs="Times New Roman"/>
+                <w:color w:val="CCCCCC"/>
+                <w:sz w:val="21"/>
+                <w:szCs w:val="21"/>
+                <w:lang w:eastAsia="uk-UA"/>
+              </w:rPr>
+              <w:t>operation = input("</w:t>
+            </w:r>
+            <w:proofErr w:type="spellStart"/>
+            <w:r>
+              <w:rPr>
+                <w:rFonts w:ascii="Consolas" w:eastAsia="Times New Roman" w:hAnsi="Consolas" w:cs="Times New Roman"/>
+                <w:color w:val="CCCCCC"/>
+                <w:sz w:val="21"/>
+                <w:szCs w:val="21"/>
+                <w:lang w:eastAsia="uk-UA"/>
+              </w:rPr>
+              <w:t>Введіть</w:t>
+            </w:r>
+            <w:proofErr w:type="spellEnd"/>
+            <w:r>
+              <w:rPr>
+                <w:rFonts w:ascii="Consolas" w:eastAsia="Times New Roman" w:hAnsi="Consolas" w:cs="Times New Roman"/>
+                <w:color w:val="CCCCCC"/>
+                <w:sz w:val="21"/>
+                <w:szCs w:val="21"/>
+                <w:lang w:eastAsia="uk-UA"/>
+              </w:rPr>
+              <w:t xml:space="preserve"> </w:t>
+            </w:r>
+            <w:proofErr w:type="spellStart"/>
+            <w:r>
+              <w:rPr>
+                <w:rFonts w:ascii="Consolas" w:eastAsia="Times New Roman" w:hAnsi="Consolas" w:cs="Times New Roman"/>
+                <w:color w:val="CCCCCC"/>
+                <w:sz w:val="21"/>
+                <w:szCs w:val="21"/>
+                <w:lang w:eastAsia="uk-UA"/>
+              </w:rPr>
+              <w:t>операцію</w:t>
+            </w:r>
+            <w:proofErr w:type="spellEnd"/>
+            <w:r>
+              <w:rPr>
+                <w:rFonts w:ascii="Consolas" w:eastAsia="Times New Roman" w:hAnsi="Consolas" w:cs="Times New Roman"/>
+                <w:color w:val="CCCCCC"/>
+                <w:sz w:val="21"/>
+                <w:szCs w:val="21"/>
+                <w:lang w:eastAsia="uk-UA"/>
+              </w:rPr>
+              <w:t>: ").lower()</w:t>
+            </w:r>
+          </w:p>
+          <w:p>
+            <w:pPr>
+              <w:shd w:val="clear" w:color="auto" w:fill="1F1F1F"/>
+              <w:spacing w:after="0" w:line="285" w:lineRule="atLeast"/>
+              <w:ind w:firstLine="0"/>
+              <w:jc w:val="left"/>
+              <w:rPr>
+                <w:rFonts w:ascii="Consolas" w:eastAsia="Times New Roman" w:hAnsi="Consolas" w:cs="Times New Roman"/>
+                <w:color w:val="CCCCCC"/>
+                <w:sz w:val="21"/>
+                <w:szCs w:val="21"/>
+                <w:lang w:eastAsia="uk-UA"/>
+              </w:rPr>
+            </w:pPr>
+            <w:r>
+              <w:rPr>
+                <w:rFonts w:ascii="Consolas" w:eastAsia="Times New Roman" w:hAnsi="Consolas" w:cs="Times New Roman"/>
+                <w:color w:val="CCCCCC"/>
+                <w:sz w:val="21"/>
+                <w:szCs w:val="21"/>
+                <w:lang w:eastAsia="uk-UA"/>
+              </w:rPr>
+              <w:t xml:space="preserve">        </w:t>
+            </w:r>
+          </w:p>
+          <w:p>
+            <w:pPr>
+              <w:shd w:val="clear" w:color="auto" w:fill="1F1F1F"/>
+              <w:spacing w:after="0" w:line="285" w:lineRule="atLeast"/>
+              <w:ind w:firstLine="0"/>
+              <w:jc w:val="left"/>
+              <w:rPr>
+                <w:rFonts w:ascii="Consolas" w:eastAsia="Times New Roman" w:hAnsi="Consolas" w:cs="Times New Roman"/>
+                <w:color w:val="CCCCCC"/>
+                <w:sz w:val="21"/>
+                <w:szCs w:val="21"/>
+                <w:lang w:eastAsia="uk-UA"/>
+              </w:rPr>
+            </w:pPr>
+            <w:r>
+              <w:rPr>
+                <w:rFonts w:ascii="Consolas" w:eastAsia="Times New Roman" w:hAnsi="Consolas" w:cs="Times New Roman"/>
+                <w:color w:val="CCCCCC"/>
+                <w:sz w:val="21"/>
+                <w:szCs w:val="21"/>
+                <w:lang w:eastAsia="uk-UA"/>
+              </w:rPr>
+              <w:t xml:space="preserve">        if operation == 'ex':</w:t>
+            </w:r>
+          </w:p>
+          <w:p>
+            <w:pPr>
+              <w:shd w:val="clear" w:color="auto" w:fill="1F1F1F"/>
+              <w:spacing w:after="0" w:line="285" w:lineRule="atLeast"/>
+              <w:ind w:firstLine="0"/>
+              <w:jc w:val="left"/>
+              <w:rPr>
+                <w:rFonts w:ascii="Consolas" w:eastAsia="Times New Roman" w:hAnsi="Consolas" w:cs="Times New Roman"/>
+                <w:color w:val="CCCCCC"/>
+                <w:sz w:val="21"/>
+                <w:szCs w:val="21"/>
+                <w:lang w:eastAsia="uk-UA"/>
+              </w:rPr>
+            </w:pPr>
+            <w:r>
+              <w:rPr>
+                <w:rFonts w:ascii="Consolas" w:eastAsia="Times New Roman" w:hAnsi="Consolas" w:cs="Times New Roman"/>
+                <w:color w:val="CCCCCC"/>
+                <w:sz w:val="21"/>
+                <w:szCs w:val="21"/>
+                <w:lang w:eastAsia="uk-UA"/>
+              </w:rPr>
+              <w:t xml:space="preserve">            print(</w:t>
+            </w:r>
+            <w:proofErr w:type="spellStart"/>
+            <w:r>
+              <w:rPr>
+                <w:rFonts w:ascii="Consolas" w:eastAsia="Times New Roman" w:hAnsi="Consolas" w:cs="Times New Roman"/>
+                <w:color w:val="CCCCCC"/>
+                <w:sz w:val="21"/>
+                <w:szCs w:val="21"/>
+                <w:lang w:eastAsia="uk-UA"/>
+              </w:rPr>
+              <w:t>f"Ваш</w:t>
+            </w:r>
+            <w:proofErr w:type="spellEnd"/>
+            <w:r>
+              <w:rPr>
+                <w:rFonts w:ascii="Consolas" w:eastAsia="Times New Roman" w:hAnsi="Consolas" w:cs="Times New Roman"/>
+                <w:color w:val="CCCCCC"/>
+                <w:sz w:val="21"/>
+                <w:szCs w:val="21"/>
+                <w:lang w:eastAsia="uk-UA"/>
+              </w:rPr>
+              <w:t xml:space="preserve"> </w:t>
+            </w:r>
+            <w:proofErr w:type="spellStart"/>
+            <w:r>
+              <w:rPr>
+                <w:rFonts w:ascii="Consolas" w:eastAsia="Times New Roman" w:hAnsi="Consolas" w:cs="Times New Roman"/>
+                <w:color w:val="CCCCCC"/>
+                <w:sz w:val="21"/>
+                <w:szCs w:val="21"/>
+                <w:lang w:eastAsia="uk-UA"/>
+              </w:rPr>
+              <w:t>поточний</w:t>
+            </w:r>
+            <w:proofErr w:type="spellEnd"/>
+            <w:r>
+              <w:rPr>
+                <w:rFonts w:ascii="Consolas" w:eastAsia="Times New Roman" w:hAnsi="Consolas" w:cs="Times New Roman"/>
+                <w:color w:val="CCCCCC"/>
+                <w:sz w:val="21"/>
+                <w:szCs w:val="21"/>
+                <w:lang w:eastAsia="uk-UA"/>
+              </w:rPr>
+              <w:t xml:space="preserve"> </w:t>
+            </w:r>
+            <w:proofErr w:type="spellStart"/>
+            <w:r>
+              <w:rPr>
+                <w:rFonts w:ascii="Consolas" w:eastAsia="Times New Roman" w:hAnsi="Consolas" w:cs="Times New Roman"/>
+                <w:color w:val="CCCCCC"/>
+                <w:sz w:val="21"/>
+                <w:szCs w:val="21"/>
+                <w:lang w:eastAsia="uk-UA"/>
+              </w:rPr>
+              <w:t>результат</w:t>
+            </w:r>
+            <w:proofErr w:type="spellEnd"/>
+            <w:r>
+              <w:rPr>
+                <w:rFonts w:ascii="Consolas" w:eastAsia="Times New Roman" w:hAnsi="Consolas" w:cs="Times New Roman"/>
+                <w:color w:val="CCCCCC"/>
+                <w:sz w:val="21"/>
+                <w:szCs w:val="21"/>
+                <w:lang w:eastAsia="uk-UA"/>
+              </w:rPr>
+              <w:t xml:space="preserve"> = {result}")</w:t>
+            </w:r>
+          </w:p>
+          <w:p>
+            <w:pPr>
+              <w:shd w:val="clear" w:color="auto" w:fill="1F1F1F"/>
+              <w:spacing w:after="0" w:line="285" w:lineRule="atLeast"/>
+              <w:ind w:firstLine="0"/>
+              <w:jc w:val="left"/>
+              <w:rPr>
+                <w:rFonts w:ascii="Consolas" w:eastAsia="Times New Roman" w:hAnsi="Consolas" w:cs="Times New Roman"/>
+                <w:color w:val="CCCCCC"/>
+                <w:sz w:val="21"/>
+                <w:szCs w:val="21"/>
+                <w:lang w:eastAsia="uk-UA"/>
+              </w:rPr>
+            </w:pPr>
+            <w:r>
+              <w:rPr>
+                <w:rFonts w:ascii="Consolas" w:eastAsia="Times New Roman" w:hAnsi="Consolas" w:cs="Times New Roman"/>
+                <w:color w:val="CCCCCC"/>
+                <w:sz w:val="21"/>
+                <w:szCs w:val="21"/>
+                <w:lang w:eastAsia="uk-UA"/>
+              </w:rPr>
+              <w:t xml:space="preserve">            </w:t>
+            </w:r>
+            <w:proofErr w:type="gramStart"/>
+            <w:r>
+              <w:rPr>
+                <w:rFonts w:ascii="Consolas" w:eastAsia="Times New Roman" w:hAnsi="Consolas" w:cs="Times New Roman"/>
+                <w:color w:val="CCCCCC"/>
+                <w:sz w:val="21"/>
+                <w:szCs w:val="21"/>
+                <w:lang w:eastAsia="uk-UA"/>
+              </w:rPr>
+              <w:t>print(</w:t>
+            </w:r>
+            <w:proofErr w:type="gramEnd"/>
+            <w:r>
+              <w:rPr>
+                <w:rFonts w:ascii="Consolas" w:eastAsia="Times New Roman" w:hAnsi="Consolas" w:cs="Times New Roman"/>
+                <w:color w:val="CCCCCC"/>
+                <w:sz w:val="21"/>
+                <w:szCs w:val="21"/>
+                <w:lang w:eastAsia="uk-UA"/>
+              </w:rPr>
+              <w:t>"Exiting the program.")</w:t>
+            </w:r>
+          </w:p>
+          <w:p>
+            <w:pPr>
+              <w:shd w:val="clear" w:color="auto" w:fill="1F1F1F"/>
+              <w:spacing w:after="0" w:line="285" w:lineRule="atLeast"/>
+              <w:ind w:firstLine="0"/>
+              <w:jc w:val="left"/>
+              <w:rPr>
+                <w:rFonts w:ascii="Consolas" w:eastAsia="Times New Roman" w:hAnsi="Consolas" w:cs="Times New Roman"/>
+                <w:color w:val="CCCCCC"/>
+                <w:sz w:val="21"/>
+                <w:szCs w:val="21"/>
+                <w:lang w:eastAsia="uk-UA"/>
+              </w:rPr>
+            </w:pPr>
+            <w:r>
+              <w:rPr>
+                <w:rFonts w:ascii="Consolas" w:eastAsia="Times New Roman" w:hAnsi="Consolas" w:cs="Times New Roman"/>
+                <w:color w:val="CCCCCC"/>
+                <w:sz w:val="21"/>
+                <w:szCs w:val="21"/>
+                <w:lang w:eastAsia="uk-UA"/>
+              </w:rPr>
+              <w:t xml:space="preserve">            exit(0)</w:t>
+            </w:r>
+          </w:p>
+          <w:p>
+            <w:pPr>
+              <w:shd w:val="clear" w:color="auto" w:fill="1F1F1F"/>
+              <w:spacing w:after="0" w:line="285" w:lineRule="atLeast"/>
+              <w:ind w:firstLine="0"/>
+              <w:jc w:val="left"/>
+              <w:rPr>
+                <w:rFonts w:ascii="Consolas" w:eastAsia="Times New Roman" w:hAnsi="Consolas" w:cs="Times New Roman"/>
+                <w:color w:val="CCCCCC"/>
+                <w:sz w:val="21"/>
+                <w:szCs w:val="21"/>
+                <w:lang w:eastAsia="uk-UA"/>
+              </w:rPr>
+            </w:pPr>
+          </w:p>
+          <w:p>
+            <w:pPr>
+              <w:shd w:val="clear" w:color="auto" w:fill="1F1F1F"/>
+              <w:spacing w:after="0" w:line="285" w:lineRule="atLeast"/>
+              <w:ind w:firstLine="0"/>
+              <w:jc w:val="left"/>
+              <w:rPr>
+                <w:rFonts w:ascii="Consolas" w:eastAsia="Times New Roman" w:hAnsi="Consolas" w:cs="Times New Roman"/>
+                <w:color w:val="CCCCCC"/>
+                <w:sz w:val="21"/>
+                <w:szCs w:val="21"/>
+                <w:lang w:val="ru-RU" w:eastAsia="uk-UA"/>
+              </w:rPr>
+            </w:pPr>
+            <w:r>
+              <w:rPr>
+                <w:rFonts w:ascii="Consolas" w:eastAsia="Times New Roman" w:hAnsi="Consolas" w:cs="Times New Roman"/>
+                <w:color w:val="CCCCCC"/>
+                <w:sz w:val="21"/>
+                <w:szCs w:val="21"/>
+                <w:lang w:eastAsia="uk-UA"/>
+              </w:rPr>
+              <w:t xml:space="preserve">        </w:t>
+            </w:r>
+            <w:proofErr w:type="spellStart"/>
+            <w:r>
+              <w:rPr>
+                <w:rFonts w:ascii="Consolas" w:eastAsia="Times New Roman" w:hAnsi="Consolas" w:cs="Times New Roman"/>
+                <w:color w:val="CCCCCC"/>
+                <w:sz w:val="21"/>
+                <w:szCs w:val="21"/>
+                <w:lang w:eastAsia="uk-UA"/>
+              </w:rPr>
+              <w:t>num</w:t>
+            </w:r>
+            <w:proofErr w:type="spellEnd"/>
+            <w:r>
+              <w:rPr>
+                <w:rFonts w:ascii="Consolas" w:eastAsia="Times New Roman" w:hAnsi="Consolas" w:cs="Times New Roman"/>
+                <w:color w:val="CCCCCC"/>
+                <w:sz w:val="21"/>
+                <w:szCs w:val="21"/>
+                <w:lang w:val="ru-RU" w:eastAsia="uk-UA"/>
+              </w:rPr>
+              <w:t xml:space="preserve"> = </w:t>
+            </w:r>
+            <w:r>
+              <w:rPr>
+                <w:rFonts w:ascii="Consolas" w:eastAsia="Times New Roman" w:hAnsi="Consolas" w:cs="Times New Roman"/>
+                <w:color w:val="CCCCCC"/>
+                <w:sz w:val="21"/>
+                <w:szCs w:val="21"/>
+                <w:lang w:eastAsia="uk-UA"/>
+              </w:rPr>
+              <w:t>get</w:t>
+            </w:r>
+            <w:r>
+              <w:rPr>
+                <w:rFonts w:ascii="Consolas" w:eastAsia="Times New Roman" w:hAnsi="Consolas" w:cs="Times New Roman"/>
+                <w:color w:val="CCCCCC"/>
+                <w:sz w:val="21"/>
+                <w:szCs w:val="21"/>
+                <w:lang w:val="ru-RU" w:eastAsia="uk-UA"/>
+              </w:rPr>
+              <w:t>_</w:t>
+            </w:r>
+            <w:r>
+              <w:rPr>
+                <w:rFonts w:ascii="Consolas" w:eastAsia="Times New Roman" w:hAnsi="Consolas" w:cs="Times New Roman"/>
+                <w:color w:val="CCCCCC"/>
+                <w:sz w:val="21"/>
+                <w:szCs w:val="21"/>
+                <w:lang w:eastAsia="uk-UA"/>
+              </w:rPr>
+              <w:t>number</w:t>
+            </w:r>
+            <w:r>
+              <w:rPr>
+                <w:rFonts w:ascii="Consolas" w:eastAsia="Times New Roman" w:hAnsi="Consolas" w:cs="Times New Roman"/>
+                <w:color w:val="CCCCCC"/>
+                <w:sz w:val="21"/>
+                <w:szCs w:val="21"/>
+                <w:lang w:val="ru-RU" w:eastAsia="uk-UA"/>
+              </w:rPr>
+              <w:t>("</w:t>
+            </w:r>
+            <w:proofErr w:type="spellStart"/>
+            <w:r>
+              <w:rPr>
+                <w:rFonts w:ascii="Consolas" w:eastAsia="Times New Roman" w:hAnsi="Consolas" w:cs="Times New Roman"/>
+                <w:color w:val="CCCCCC"/>
+                <w:sz w:val="21"/>
+                <w:szCs w:val="21"/>
+                <w:lang w:val="ru-RU" w:eastAsia="uk-UA"/>
+              </w:rPr>
+              <w:t>Введіть</w:t>
+            </w:r>
+            <w:proofErr w:type="spellEnd"/>
+            <w:r>
+              <w:rPr>
+                <w:rFonts w:ascii="Consolas" w:eastAsia="Times New Roman" w:hAnsi="Consolas" w:cs="Times New Roman"/>
+                <w:color w:val="CCCCCC"/>
+                <w:sz w:val="21"/>
+                <w:szCs w:val="21"/>
+                <w:lang w:val="ru-RU" w:eastAsia="uk-UA"/>
+              </w:rPr>
+              <w:t xml:space="preserve"> </w:t>
+            </w:r>
+            <w:proofErr w:type="spellStart"/>
+            <w:r>
+              <w:rPr>
+                <w:rFonts w:ascii="Consolas" w:eastAsia="Times New Roman" w:hAnsi="Consolas" w:cs="Times New Roman"/>
+                <w:color w:val="CCCCCC"/>
+                <w:sz w:val="21"/>
+                <w:szCs w:val="21"/>
+                <w:lang w:val="ru-RU" w:eastAsia="uk-UA"/>
+              </w:rPr>
+              <w:t>наступне</w:t>
+            </w:r>
+            <w:proofErr w:type="spellEnd"/>
+            <w:r>
+              <w:rPr>
+                <w:rFonts w:ascii="Consolas" w:eastAsia="Times New Roman" w:hAnsi="Consolas" w:cs="Times New Roman"/>
+                <w:color w:val="CCCCCC"/>
+                <w:sz w:val="21"/>
+                <w:szCs w:val="21"/>
+                <w:lang w:val="ru-RU" w:eastAsia="uk-UA"/>
+              </w:rPr>
+              <w:t xml:space="preserve"> число: ")</w:t>
+            </w:r>
+          </w:p>
+          <w:p>
+            <w:pPr>
+              <w:shd w:val="clear" w:color="auto" w:fill="1F1F1F"/>
+              <w:spacing w:after="0" w:line="285" w:lineRule="atLeast"/>
+              <w:ind w:firstLine="0"/>
+              <w:jc w:val="left"/>
+              <w:rPr>
+                <w:rFonts w:ascii="Consolas" w:eastAsia="Times New Roman" w:hAnsi="Consolas" w:cs="Times New Roman"/>
+                <w:color w:val="CCCCCC"/>
+                <w:sz w:val="21"/>
+                <w:szCs w:val="21"/>
+                <w:lang w:val="ru-RU" w:eastAsia="uk-UA"/>
+              </w:rPr>
+            </w:pPr>
+          </w:p>
+          <w:p>
+            <w:pPr>
+              <w:shd w:val="clear" w:color="auto" w:fill="1F1F1F"/>
+              <w:spacing w:after="0" w:line="285" w:lineRule="atLeast"/>
+              <w:ind w:firstLine="0"/>
+              <w:jc w:val="left"/>
+              <w:rPr>
+                <w:rFonts w:ascii="Consolas" w:eastAsia="Times New Roman" w:hAnsi="Consolas" w:cs="Times New Roman"/>
+                <w:color w:val="CCCCCC"/>
+                <w:sz w:val="21"/>
+                <w:szCs w:val="21"/>
+                <w:lang w:eastAsia="uk-UA"/>
+              </w:rPr>
+            </w:pPr>
+            <w:r>
+              <w:rPr>
+                <w:rFonts w:ascii="Consolas" w:eastAsia="Times New Roman" w:hAnsi="Consolas" w:cs="Times New Roman"/>
+                <w:color w:val="CCCCCC"/>
+                <w:sz w:val="21"/>
+                <w:szCs w:val="21"/>
+                <w:lang w:val="ru-RU" w:eastAsia="uk-UA"/>
+              </w:rPr>
+              <w:t xml:space="preserve">        </w:t>
+            </w:r>
+            <w:r>
+              <w:rPr>
+                <w:rFonts w:ascii="Consolas" w:eastAsia="Times New Roman" w:hAnsi="Consolas" w:cs="Times New Roman"/>
+                <w:color w:val="CCCCCC"/>
+                <w:sz w:val="21"/>
+                <w:szCs w:val="21"/>
+                <w:lang w:eastAsia="uk-UA"/>
+              </w:rPr>
+              <w:t>try:</w:t>
+            </w:r>
+          </w:p>
+          <w:p>
+            <w:pPr>
+              <w:shd w:val="clear" w:color="auto" w:fill="1F1F1F"/>
+              <w:spacing w:after="0" w:line="285" w:lineRule="atLeast"/>
+              <w:ind w:firstLine="0"/>
+              <w:jc w:val="left"/>
+              <w:rPr>
+                <w:rFonts w:ascii="Consolas" w:eastAsia="Times New Roman" w:hAnsi="Consolas" w:cs="Times New Roman"/>
+                <w:color w:val="CCCCCC"/>
+                <w:sz w:val="21"/>
+                <w:szCs w:val="21"/>
+                <w:lang w:eastAsia="uk-UA"/>
+              </w:rPr>
+            </w:pPr>
+            <w:r>
+              <w:rPr>
+                <w:rFonts w:ascii="Consolas" w:eastAsia="Times New Roman" w:hAnsi="Consolas" w:cs="Times New Roman"/>
+                <w:color w:val="CCCCCC"/>
+                <w:sz w:val="21"/>
+                <w:szCs w:val="21"/>
+                <w:lang w:eastAsia="uk-UA"/>
+              </w:rPr>
+              <w:t xml:space="preserve">            if operation == '+':</w:t>
+            </w:r>
+          </w:p>
+          <w:p>
+            <w:pPr>
+              <w:shd w:val="clear" w:color="auto" w:fill="1F1F1F"/>
+              <w:spacing w:after="0" w:line="285" w:lineRule="atLeast"/>
+              <w:ind w:firstLine="0"/>
+              <w:jc w:val="left"/>
+              <w:rPr>
+                <w:rFonts w:ascii="Consolas" w:eastAsia="Times New Roman" w:hAnsi="Consolas" w:cs="Times New Roman"/>
+                <w:color w:val="CCCCCC"/>
+                <w:sz w:val="21"/>
+                <w:szCs w:val="21"/>
+                <w:lang w:eastAsia="uk-UA"/>
+              </w:rPr>
+            </w:pPr>
+            <w:r>
+              <w:rPr>
+                <w:rFonts w:ascii="Consolas" w:eastAsia="Times New Roman" w:hAnsi="Consolas" w:cs="Times New Roman"/>
+                <w:color w:val="CCCCCC"/>
+                <w:sz w:val="21"/>
+                <w:szCs w:val="21"/>
+                <w:lang w:eastAsia="uk-UA"/>
+              </w:rPr>
+              <w:t xml:space="preserve">                result = add(result, </w:t>
+            </w:r>
+            <w:proofErr w:type="spellStart"/>
+            <w:r>
+              <w:rPr>
+                <w:rFonts w:ascii="Consolas" w:eastAsia="Times New Roman" w:hAnsi="Consolas" w:cs="Times New Roman"/>
+                <w:color w:val="CCCCCC"/>
+                <w:sz w:val="21"/>
+                <w:szCs w:val="21"/>
+                <w:lang w:eastAsia="uk-UA"/>
+              </w:rPr>
+              <w:t>num</w:t>
+            </w:r>
+            <w:proofErr w:type="spellEnd"/>
+            <w:r>
+              <w:rPr>
+                <w:rFonts w:ascii="Consolas" w:eastAsia="Times New Roman" w:hAnsi="Consolas" w:cs="Times New Roman"/>
+                <w:color w:val="CCCCCC"/>
+                <w:sz w:val="21"/>
+                <w:szCs w:val="21"/>
+                <w:lang w:eastAsia="uk-UA"/>
+              </w:rPr>
+              <w:t>)</w:t>
+            </w:r>
+          </w:p>
+          <w:p>
+            <w:pPr>
+              <w:shd w:val="clear" w:color="auto" w:fill="1F1F1F"/>
+              <w:spacing w:after="0" w:line="285" w:lineRule="atLeast"/>
+              <w:ind w:firstLine="0"/>
+              <w:jc w:val="left"/>
+              <w:rPr>
+                <w:rFonts w:ascii="Consolas" w:eastAsia="Times New Roman" w:hAnsi="Consolas" w:cs="Times New Roman"/>
+                <w:color w:val="CCCCCC"/>
+                <w:sz w:val="21"/>
+                <w:szCs w:val="21"/>
+                <w:lang w:eastAsia="uk-UA"/>
+              </w:rPr>
+            </w:pPr>
+            <w:r>
+              <w:rPr>
+                <w:rFonts w:ascii="Consolas" w:eastAsia="Times New Roman" w:hAnsi="Consolas" w:cs="Times New Roman"/>
+                <w:color w:val="CCCCCC"/>
+                <w:sz w:val="21"/>
+                <w:szCs w:val="21"/>
+                <w:lang w:eastAsia="uk-UA"/>
+              </w:rPr>
+              <w:t xml:space="preserve">            </w:t>
+            </w:r>
+            <w:proofErr w:type="spellStart"/>
+            <w:r>
+              <w:rPr>
+                <w:rFonts w:ascii="Consolas" w:eastAsia="Times New Roman" w:hAnsi="Consolas" w:cs="Times New Roman"/>
+                <w:color w:val="CCCCCC"/>
+                <w:sz w:val="21"/>
+                <w:szCs w:val="21"/>
+                <w:lang w:eastAsia="uk-UA"/>
+              </w:rPr>
+              <w:t>elif</w:t>
+            </w:r>
+            <w:proofErr w:type="spellEnd"/>
+            <w:r>
+              <w:rPr>
+                <w:rFonts w:ascii="Consolas" w:eastAsia="Times New Roman" w:hAnsi="Consolas" w:cs="Times New Roman"/>
+                <w:color w:val="CCCCCC"/>
+                <w:sz w:val="21"/>
+                <w:szCs w:val="21"/>
+                <w:lang w:eastAsia="uk-UA"/>
+              </w:rPr>
+              <w:t xml:space="preserve"> operation == '-':</w:t>
+            </w:r>
+          </w:p>
+          <w:p>
+            <w:pPr>
+              <w:shd w:val="clear" w:color="auto" w:fill="1F1F1F"/>
+              <w:spacing w:after="0" w:line="285" w:lineRule="atLeast"/>
+              <w:ind w:firstLine="0"/>
+              <w:jc w:val="left"/>
+              <w:rPr>
+                <w:rFonts w:ascii="Consolas" w:eastAsia="Times New Roman" w:hAnsi="Consolas" w:cs="Times New Roman"/>
+                <w:color w:val="CCCCCC"/>
+                <w:sz w:val="21"/>
+                <w:szCs w:val="21"/>
+                <w:lang w:eastAsia="uk-UA"/>
+              </w:rPr>
+            </w:pPr>
+            <w:r>
+              <w:rPr>
+                <w:rFonts w:ascii="Consolas" w:eastAsia="Times New Roman" w:hAnsi="Consolas" w:cs="Times New Roman"/>
+                <w:color w:val="CCCCCC"/>
+                <w:sz w:val="21"/>
+                <w:szCs w:val="21"/>
+                <w:lang w:eastAsia="uk-UA"/>
+              </w:rPr>
+              <w:t xml:space="preserve">                result = subtract(result, </w:t>
+            </w:r>
+            <w:proofErr w:type="spellStart"/>
+            <w:r>
+              <w:rPr>
+                <w:rFonts w:ascii="Consolas" w:eastAsia="Times New Roman" w:hAnsi="Consolas" w:cs="Times New Roman"/>
+                <w:color w:val="CCCCCC"/>
+                <w:sz w:val="21"/>
+                <w:szCs w:val="21"/>
+                <w:lang w:eastAsia="uk-UA"/>
+              </w:rPr>
+              <w:t>num</w:t>
+            </w:r>
+            <w:proofErr w:type="spellEnd"/>
+            <w:r>
+              <w:rPr>
+                <w:rFonts w:ascii="Consolas" w:eastAsia="Times New Roman" w:hAnsi="Consolas" w:cs="Times New Roman"/>
+                <w:color w:val="CCCCCC"/>
+                <w:sz w:val="21"/>
+                <w:szCs w:val="21"/>
+                <w:lang w:eastAsia="uk-UA"/>
+              </w:rPr>
+              <w:t>)</w:t>
+            </w:r>
+          </w:p>
+          <w:p>
+            <w:pPr>
+              <w:shd w:val="clear" w:color="auto" w:fill="1F1F1F"/>
+              <w:spacing w:after="0" w:line="285" w:lineRule="atLeast"/>
+              <w:ind w:firstLine="0"/>
+              <w:jc w:val="left"/>
+              <w:rPr>
+                <w:rFonts w:ascii="Consolas" w:eastAsia="Times New Roman" w:hAnsi="Consolas" w:cs="Times New Roman"/>
+                <w:color w:val="CCCCCC"/>
+                <w:sz w:val="21"/>
+                <w:szCs w:val="21"/>
+                <w:lang w:eastAsia="uk-UA"/>
+              </w:rPr>
+            </w:pPr>
+            <w:r>
+              <w:rPr>
+                <w:rFonts w:ascii="Consolas" w:eastAsia="Times New Roman" w:hAnsi="Consolas" w:cs="Times New Roman"/>
+                <w:color w:val="CCCCCC"/>
+                <w:sz w:val="21"/>
+                <w:szCs w:val="21"/>
+                <w:lang w:eastAsia="uk-UA"/>
+              </w:rPr>
+              <w:t xml:space="preserve">            </w:t>
+            </w:r>
+            <w:proofErr w:type="spellStart"/>
+            <w:proofErr w:type="gramStart"/>
+            <w:r>
+              <w:rPr>
+                <w:rFonts w:ascii="Consolas" w:eastAsia="Times New Roman" w:hAnsi="Consolas" w:cs="Times New Roman"/>
+                <w:color w:val="CCCCCC"/>
+                <w:sz w:val="21"/>
+                <w:szCs w:val="21"/>
+                <w:lang w:eastAsia="uk-UA"/>
+              </w:rPr>
+              <w:t>elif</w:t>
+            </w:r>
+            <w:proofErr w:type="spellEnd"/>
+            <w:proofErr w:type="gramEnd"/>
+            <w:r>
+              <w:rPr>
+                <w:rFonts w:ascii="Consolas" w:eastAsia="Times New Roman" w:hAnsi="Consolas" w:cs="Times New Roman"/>
+                <w:color w:val="CCCCCC"/>
+                <w:sz w:val="21"/>
+                <w:szCs w:val="21"/>
+                <w:lang w:eastAsia="uk-UA"/>
+              </w:rPr>
+              <w:t xml:space="preserve"> operation == '!-':</w:t>
+            </w:r>
+          </w:p>
+          <w:p>
+            <w:pPr>
+              <w:shd w:val="clear" w:color="auto" w:fill="1F1F1F"/>
+              <w:spacing w:after="0" w:line="285" w:lineRule="atLeast"/>
+              <w:ind w:firstLine="0"/>
+              <w:jc w:val="left"/>
+              <w:rPr>
+                <w:rFonts w:ascii="Consolas" w:eastAsia="Times New Roman" w:hAnsi="Consolas" w:cs="Times New Roman"/>
+                <w:color w:val="CCCCCC"/>
+                <w:sz w:val="21"/>
+                <w:szCs w:val="21"/>
+                <w:lang w:eastAsia="uk-UA"/>
+              </w:rPr>
+            </w:pPr>
+            <w:r>
+              <w:rPr>
+                <w:rFonts w:ascii="Consolas" w:eastAsia="Times New Roman" w:hAnsi="Consolas" w:cs="Times New Roman"/>
+                <w:color w:val="CCCCCC"/>
+                <w:sz w:val="21"/>
+                <w:szCs w:val="21"/>
+                <w:lang w:eastAsia="uk-UA"/>
+              </w:rPr>
+              <w:t xml:space="preserve">                result = subtract(</w:t>
+            </w:r>
+            <w:proofErr w:type="spellStart"/>
+            <w:r>
+              <w:rPr>
+                <w:rFonts w:ascii="Consolas" w:eastAsia="Times New Roman" w:hAnsi="Consolas" w:cs="Times New Roman"/>
+                <w:color w:val="CCCCCC"/>
+                <w:sz w:val="21"/>
+                <w:szCs w:val="21"/>
+                <w:lang w:eastAsia="uk-UA"/>
+              </w:rPr>
+              <w:t>num</w:t>
+            </w:r>
+            <w:proofErr w:type="spellEnd"/>
+            <w:r>
+              <w:rPr>
+                <w:rFonts w:ascii="Consolas" w:eastAsia="Times New Roman" w:hAnsi="Consolas" w:cs="Times New Roman"/>
+                <w:color w:val="CCCCCC"/>
+                <w:sz w:val="21"/>
+                <w:szCs w:val="21"/>
+                <w:lang w:eastAsia="uk-UA"/>
+              </w:rPr>
+              <w:t>, result)</w:t>
+            </w:r>
+          </w:p>
+          <w:p>
+            <w:pPr>
+              <w:shd w:val="clear" w:color="auto" w:fill="1F1F1F"/>
+              <w:spacing w:after="0" w:line="285" w:lineRule="atLeast"/>
+              <w:ind w:firstLine="0"/>
+              <w:jc w:val="left"/>
+              <w:rPr>
+                <w:rFonts w:ascii="Consolas" w:eastAsia="Times New Roman" w:hAnsi="Consolas" w:cs="Times New Roman"/>
+                <w:color w:val="CCCCCC"/>
+                <w:sz w:val="21"/>
+                <w:szCs w:val="21"/>
+                <w:lang w:eastAsia="uk-UA"/>
+              </w:rPr>
+            </w:pPr>
+            <w:r>
+              <w:rPr>
+                <w:rFonts w:ascii="Consolas" w:eastAsia="Times New Roman" w:hAnsi="Consolas" w:cs="Times New Roman"/>
+                <w:color w:val="CCCCCC"/>
+                <w:sz w:val="21"/>
+                <w:szCs w:val="21"/>
+                <w:lang w:eastAsia="uk-UA"/>
+              </w:rPr>
+              <w:t xml:space="preserve">            </w:t>
+            </w:r>
+            <w:proofErr w:type="spellStart"/>
+            <w:r>
+              <w:rPr>
+                <w:rFonts w:ascii="Consolas" w:eastAsia="Times New Roman" w:hAnsi="Consolas" w:cs="Times New Roman"/>
+                <w:color w:val="CCCCCC"/>
+                <w:sz w:val="21"/>
+                <w:szCs w:val="21"/>
+                <w:lang w:eastAsia="uk-UA"/>
+              </w:rPr>
+              <w:t>elif</w:t>
+            </w:r>
+            <w:proofErr w:type="spellEnd"/>
+            <w:r>
+              <w:rPr>
+                <w:rFonts w:ascii="Consolas" w:eastAsia="Times New Roman" w:hAnsi="Consolas" w:cs="Times New Roman"/>
+                <w:color w:val="CCCCCC"/>
+                <w:sz w:val="21"/>
+                <w:szCs w:val="21"/>
+                <w:lang w:eastAsia="uk-UA"/>
+              </w:rPr>
+              <w:t xml:space="preserve"> operation == '*':</w:t>
+            </w:r>
+          </w:p>
+          <w:p>
+            <w:pPr>
+              <w:shd w:val="clear" w:color="auto" w:fill="1F1F1F"/>
+              <w:spacing w:after="0" w:line="285" w:lineRule="atLeast"/>
+              <w:ind w:firstLine="0"/>
+              <w:jc w:val="left"/>
+              <w:rPr>
+                <w:rFonts w:ascii="Consolas" w:eastAsia="Times New Roman" w:hAnsi="Consolas" w:cs="Times New Roman"/>
+                <w:color w:val="CCCCCC"/>
+                <w:sz w:val="21"/>
+                <w:szCs w:val="21"/>
+                <w:lang w:eastAsia="uk-UA"/>
+              </w:rPr>
+            </w:pPr>
+            <w:r>
+              <w:rPr>
+                <w:rFonts w:ascii="Consolas" w:eastAsia="Times New Roman" w:hAnsi="Consolas" w:cs="Times New Roman"/>
+                <w:color w:val="CCCCCC"/>
+                <w:sz w:val="21"/>
+                <w:szCs w:val="21"/>
+                <w:lang w:eastAsia="uk-UA"/>
+              </w:rPr>
+              <w:t xml:space="preserve">                result = multiply(result, </w:t>
+            </w:r>
+            <w:proofErr w:type="spellStart"/>
+            <w:r>
+              <w:rPr>
+                <w:rFonts w:ascii="Consolas" w:eastAsia="Times New Roman" w:hAnsi="Consolas" w:cs="Times New Roman"/>
+                <w:color w:val="CCCCCC"/>
+                <w:sz w:val="21"/>
+                <w:szCs w:val="21"/>
+                <w:lang w:eastAsia="uk-UA"/>
+              </w:rPr>
+              <w:t>num</w:t>
+            </w:r>
+            <w:proofErr w:type="spellEnd"/>
+            <w:r>
+              <w:rPr>
+                <w:rFonts w:ascii="Consolas" w:eastAsia="Times New Roman" w:hAnsi="Consolas" w:cs="Times New Roman"/>
+                <w:color w:val="CCCCCC"/>
+                <w:sz w:val="21"/>
+                <w:szCs w:val="21"/>
+                <w:lang w:eastAsia="uk-UA"/>
+              </w:rPr>
+              <w:t>)</w:t>
+            </w:r>
+          </w:p>
+          <w:p>
+            <w:pPr>
+              <w:shd w:val="clear" w:color="auto" w:fill="1F1F1F"/>
+              <w:spacing w:after="0" w:line="285" w:lineRule="atLeast"/>
+              <w:ind w:firstLine="0"/>
+              <w:jc w:val="left"/>
+              <w:rPr>
+                <w:rFonts w:ascii="Consolas" w:eastAsia="Times New Roman" w:hAnsi="Consolas" w:cs="Times New Roman"/>
+                <w:color w:val="CCCCCC"/>
+                <w:sz w:val="21"/>
+                <w:szCs w:val="21"/>
+                <w:lang w:eastAsia="uk-UA"/>
+              </w:rPr>
+            </w:pPr>
+            <w:r>
+              <w:rPr>
+                <w:rFonts w:ascii="Consolas" w:eastAsia="Times New Roman" w:hAnsi="Consolas" w:cs="Times New Roman"/>
+                <w:color w:val="CCCCCC"/>
+                <w:sz w:val="21"/>
+                <w:szCs w:val="21"/>
+                <w:lang w:eastAsia="uk-UA"/>
+              </w:rPr>
+              <w:t xml:space="preserve">            </w:t>
+            </w:r>
+            <w:proofErr w:type="spellStart"/>
+            <w:r>
+              <w:rPr>
+                <w:rFonts w:ascii="Consolas" w:eastAsia="Times New Roman" w:hAnsi="Consolas" w:cs="Times New Roman"/>
+                <w:color w:val="CCCCCC"/>
+                <w:sz w:val="21"/>
+                <w:szCs w:val="21"/>
+                <w:lang w:eastAsia="uk-UA"/>
+              </w:rPr>
+              <w:t>elif</w:t>
+            </w:r>
+            <w:proofErr w:type="spellEnd"/>
+            <w:r>
+              <w:rPr>
+                <w:rFonts w:ascii="Consolas" w:eastAsia="Times New Roman" w:hAnsi="Consolas" w:cs="Times New Roman"/>
+                <w:color w:val="CCCCCC"/>
+                <w:sz w:val="21"/>
+                <w:szCs w:val="21"/>
+                <w:lang w:eastAsia="uk-UA"/>
+              </w:rPr>
+              <w:t xml:space="preserve"> operation == '/':</w:t>
+            </w:r>
+          </w:p>
+          <w:p>
+            <w:pPr>
+              <w:shd w:val="clear" w:color="auto" w:fill="1F1F1F"/>
+              <w:spacing w:after="0" w:line="285" w:lineRule="atLeast"/>
+              <w:ind w:firstLine="0"/>
+              <w:jc w:val="left"/>
+              <w:rPr>
+                <w:rFonts w:ascii="Consolas" w:eastAsia="Times New Roman" w:hAnsi="Consolas" w:cs="Times New Roman"/>
+                <w:color w:val="CCCCCC"/>
+                <w:sz w:val="21"/>
+                <w:szCs w:val="21"/>
+                <w:lang w:eastAsia="uk-UA"/>
+              </w:rPr>
+            </w:pPr>
+            <w:r>
+              <w:rPr>
+                <w:rFonts w:ascii="Consolas" w:eastAsia="Times New Roman" w:hAnsi="Consolas" w:cs="Times New Roman"/>
+                <w:color w:val="CCCCCC"/>
+                <w:sz w:val="21"/>
+                <w:szCs w:val="21"/>
+                <w:lang w:eastAsia="uk-UA"/>
+              </w:rPr>
+              <w:t xml:space="preserve">                result = divide(result, </w:t>
+            </w:r>
+            <w:proofErr w:type="spellStart"/>
+            <w:r>
+              <w:rPr>
+                <w:rFonts w:ascii="Consolas" w:eastAsia="Times New Roman" w:hAnsi="Consolas" w:cs="Times New Roman"/>
+                <w:color w:val="CCCCCC"/>
+                <w:sz w:val="21"/>
+                <w:szCs w:val="21"/>
+                <w:lang w:eastAsia="uk-UA"/>
+              </w:rPr>
+              <w:t>num</w:t>
+            </w:r>
+            <w:proofErr w:type="spellEnd"/>
+            <w:r>
+              <w:rPr>
+                <w:rFonts w:ascii="Consolas" w:eastAsia="Times New Roman" w:hAnsi="Consolas" w:cs="Times New Roman"/>
+                <w:color w:val="CCCCCC"/>
+                <w:sz w:val="21"/>
+                <w:szCs w:val="21"/>
+                <w:lang w:eastAsia="uk-UA"/>
+              </w:rPr>
+              <w:t>)</w:t>
+            </w:r>
+          </w:p>
+          <w:p>
+            <w:pPr>
+              <w:shd w:val="clear" w:color="auto" w:fill="1F1F1F"/>
+              <w:spacing w:after="0" w:line="285" w:lineRule="atLeast"/>
+              <w:ind w:firstLine="0"/>
+              <w:jc w:val="left"/>
+              <w:rPr>
+                <w:rFonts w:ascii="Consolas" w:eastAsia="Times New Roman" w:hAnsi="Consolas" w:cs="Times New Roman"/>
+                <w:color w:val="CCCCCC"/>
+                <w:sz w:val="21"/>
+                <w:szCs w:val="21"/>
+                <w:lang w:eastAsia="uk-UA"/>
+              </w:rPr>
+            </w:pPr>
+            <w:r>
+              <w:rPr>
+                <w:rFonts w:ascii="Consolas" w:eastAsia="Times New Roman" w:hAnsi="Consolas" w:cs="Times New Roman"/>
+                <w:color w:val="CCCCCC"/>
+                <w:sz w:val="21"/>
+                <w:szCs w:val="21"/>
+                <w:lang w:eastAsia="uk-UA"/>
+              </w:rPr>
+              <w:t xml:space="preserve">            </w:t>
+            </w:r>
+            <w:proofErr w:type="spellStart"/>
+            <w:proofErr w:type="gramStart"/>
+            <w:r>
+              <w:rPr>
+                <w:rFonts w:ascii="Consolas" w:eastAsia="Times New Roman" w:hAnsi="Consolas" w:cs="Times New Roman"/>
+                <w:color w:val="CCCCCC"/>
+                <w:sz w:val="21"/>
+                <w:szCs w:val="21"/>
+                <w:lang w:eastAsia="uk-UA"/>
+              </w:rPr>
+              <w:t>elif</w:t>
+            </w:r>
+            <w:proofErr w:type="spellEnd"/>
+            <w:proofErr w:type="gramEnd"/>
+            <w:r>
+              <w:rPr>
+                <w:rFonts w:ascii="Consolas" w:eastAsia="Times New Roman" w:hAnsi="Consolas" w:cs="Times New Roman"/>
+                <w:color w:val="CCCCCC"/>
+                <w:sz w:val="21"/>
+                <w:szCs w:val="21"/>
+                <w:lang w:eastAsia="uk-UA"/>
+              </w:rPr>
+              <w:t xml:space="preserve"> operation == '!/':</w:t>
+            </w:r>
+          </w:p>
+          <w:p>
+            <w:pPr>
+              <w:shd w:val="clear" w:color="auto" w:fill="1F1F1F"/>
+              <w:spacing w:after="0" w:line="285" w:lineRule="atLeast"/>
+              <w:ind w:firstLine="0"/>
+              <w:jc w:val="left"/>
+              <w:rPr>
+                <w:rFonts w:ascii="Consolas" w:eastAsia="Times New Roman" w:hAnsi="Consolas" w:cs="Times New Roman"/>
+                <w:color w:val="CCCCCC"/>
+                <w:sz w:val="21"/>
+                <w:szCs w:val="21"/>
+                <w:lang w:eastAsia="uk-UA"/>
+              </w:rPr>
+            </w:pPr>
+            <w:r>
+              <w:rPr>
+                <w:rFonts w:ascii="Consolas" w:eastAsia="Times New Roman" w:hAnsi="Consolas" w:cs="Times New Roman"/>
+                <w:color w:val="CCCCCC"/>
+                <w:sz w:val="21"/>
+                <w:szCs w:val="21"/>
+                <w:lang w:eastAsia="uk-UA"/>
+              </w:rPr>
+              <w:t xml:space="preserve">                result = divide(</w:t>
+            </w:r>
+            <w:proofErr w:type="spellStart"/>
+            <w:r>
+              <w:rPr>
+                <w:rFonts w:ascii="Consolas" w:eastAsia="Times New Roman" w:hAnsi="Consolas" w:cs="Times New Roman"/>
+                <w:color w:val="CCCCCC"/>
+                <w:sz w:val="21"/>
+                <w:szCs w:val="21"/>
+                <w:lang w:eastAsia="uk-UA"/>
+              </w:rPr>
+              <w:t>num</w:t>
+            </w:r>
+            <w:proofErr w:type="spellEnd"/>
+            <w:r>
+              <w:rPr>
+                <w:rFonts w:ascii="Consolas" w:eastAsia="Times New Roman" w:hAnsi="Consolas" w:cs="Times New Roman"/>
+                <w:color w:val="CCCCCC"/>
+                <w:sz w:val="21"/>
+                <w:szCs w:val="21"/>
+                <w:lang w:eastAsia="uk-UA"/>
+              </w:rPr>
+              <w:t>, result)</w:t>
+            </w:r>
+          </w:p>
+          <w:p>
+            <w:pPr>
+              <w:shd w:val="clear" w:color="auto" w:fill="1F1F1F"/>
+              <w:spacing w:after="0" w:line="285" w:lineRule="atLeast"/>
+              <w:ind w:firstLine="0"/>
+              <w:jc w:val="left"/>
+              <w:rPr>
+                <w:rFonts w:ascii="Consolas" w:eastAsia="Times New Roman" w:hAnsi="Consolas" w:cs="Times New Roman"/>
+                <w:color w:val="CCCCCC"/>
+                <w:sz w:val="21"/>
+                <w:szCs w:val="21"/>
+                <w:lang w:eastAsia="uk-UA"/>
+              </w:rPr>
+            </w:pPr>
+            <w:r>
+              <w:rPr>
+                <w:rFonts w:ascii="Consolas" w:eastAsia="Times New Roman" w:hAnsi="Consolas" w:cs="Times New Roman"/>
+                <w:color w:val="CCCCCC"/>
+                <w:sz w:val="21"/>
+                <w:szCs w:val="21"/>
+                <w:lang w:eastAsia="uk-UA"/>
+              </w:rPr>
+              <w:t xml:space="preserve">            </w:t>
+            </w:r>
+            <w:proofErr w:type="spellStart"/>
+            <w:r>
+              <w:rPr>
+                <w:rFonts w:ascii="Consolas" w:eastAsia="Times New Roman" w:hAnsi="Consolas" w:cs="Times New Roman"/>
+                <w:color w:val="CCCCCC"/>
+                <w:sz w:val="21"/>
+                <w:szCs w:val="21"/>
+                <w:lang w:eastAsia="uk-UA"/>
+              </w:rPr>
+              <w:t>elif</w:t>
+            </w:r>
+            <w:proofErr w:type="spellEnd"/>
+            <w:r>
+              <w:rPr>
+                <w:rFonts w:ascii="Consolas" w:eastAsia="Times New Roman" w:hAnsi="Consolas" w:cs="Times New Roman"/>
+                <w:color w:val="CCCCCC"/>
+                <w:sz w:val="21"/>
+                <w:szCs w:val="21"/>
+                <w:lang w:eastAsia="uk-UA"/>
+              </w:rPr>
+              <w:t xml:space="preserve"> operation == '^':</w:t>
+            </w:r>
+          </w:p>
+          <w:p>
+            <w:pPr>
+              <w:shd w:val="clear" w:color="auto" w:fill="1F1F1F"/>
+              <w:spacing w:after="0" w:line="285" w:lineRule="atLeast"/>
+              <w:ind w:firstLine="0"/>
+              <w:jc w:val="left"/>
+              <w:rPr>
+                <w:rFonts w:ascii="Consolas" w:eastAsia="Times New Roman" w:hAnsi="Consolas" w:cs="Times New Roman"/>
+                <w:color w:val="CCCCCC"/>
+                <w:sz w:val="21"/>
+                <w:szCs w:val="21"/>
+                <w:lang w:eastAsia="uk-UA"/>
+              </w:rPr>
+            </w:pPr>
+            <w:r>
+              <w:rPr>
+                <w:rFonts w:ascii="Consolas" w:eastAsia="Times New Roman" w:hAnsi="Consolas" w:cs="Times New Roman"/>
+                <w:color w:val="CCCCCC"/>
+                <w:sz w:val="21"/>
+                <w:szCs w:val="21"/>
+                <w:lang w:eastAsia="uk-UA"/>
+              </w:rPr>
+              <w:t xml:space="preserve">                result **= </w:t>
+            </w:r>
+            <w:proofErr w:type="spellStart"/>
+            <w:r>
+              <w:rPr>
+                <w:rFonts w:ascii="Consolas" w:eastAsia="Times New Roman" w:hAnsi="Consolas" w:cs="Times New Roman"/>
+                <w:color w:val="CCCCCC"/>
+                <w:sz w:val="21"/>
+                <w:szCs w:val="21"/>
+                <w:lang w:eastAsia="uk-UA"/>
+              </w:rPr>
+              <w:t>num</w:t>
+            </w:r>
+            <w:proofErr w:type="spellEnd"/>
+          </w:p>
+          <w:p>
+            <w:pPr>
+              <w:shd w:val="clear" w:color="auto" w:fill="1F1F1F"/>
+              <w:spacing w:after="0" w:line="285" w:lineRule="atLeast"/>
+              <w:ind w:firstLine="0"/>
+              <w:jc w:val="left"/>
+              <w:rPr>
+                <w:rFonts w:ascii="Consolas" w:eastAsia="Times New Roman" w:hAnsi="Consolas" w:cs="Times New Roman"/>
+                <w:color w:val="CCCCCC"/>
+                <w:sz w:val="21"/>
+                <w:szCs w:val="21"/>
+                <w:lang w:eastAsia="uk-UA"/>
+              </w:rPr>
+            </w:pPr>
+            <w:r>
+              <w:rPr>
+                <w:rFonts w:ascii="Consolas" w:eastAsia="Times New Roman" w:hAnsi="Consolas" w:cs="Times New Roman"/>
+                <w:color w:val="CCCCCC"/>
+                <w:sz w:val="21"/>
+                <w:szCs w:val="21"/>
+                <w:lang w:eastAsia="uk-UA"/>
+              </w:rPr>
+              <w:lastRenderedPageBreak/>
+              <w:t xml:space="preserve">            </w:t>
+            </w:r>
+            <w:proofErr w:type="spellStart"/>
+            <w:proofErr w:type="gramStart"/>
+            <w:r>
+              <w:rPr>
+                <w:rFonts w:ascii="Consolas" w:eastAsia="Times New Roman" w:hAnsi="Consolas" w:cs="Times New Roman"/>
+                <w:color w:val="CCCCCC"/>
+                <w:sz w:val="21"/>
+                <w:szCs w:val="21"/>
+                <w:lang w:eastAsia="uk-UA"/>
+              </w:rPr>
+              <w:t>elif</w:t>
+            </w:r>
+            <w:proofErr w:type="spellEnd"/>
+            <w:proofErr w:type="gramEnd"/>
+            <w:r>
+              <w:rPr>
+                <w:rFonts w:ascii="Consolas" w:eastAsia="Times New Roman" w:hAnsi="Consolas" w:cs="Times New Roman"/>
+                <w:color w:val="CCCCCC"/>
+                <w:sz w:val="21"/>
+                <w:szCs w:val="21"/>
+                <w:lang w:eastAsia="uk-UA"/>
+              </w:rPr>
+              <w:t xml:space="preserve"> operation == '!^':</w:t>
+            </w:r>
+          </w:p>
+          <w:p>
+            <w:pPr>
+              <w:shd w:val="clear" w:color="auto" w:fill="1F1F1F"/>
+              <w:spacing w:after="0" w:line="285" w:lineRule="atLeast"/>
+              <w:ind w:firstLine="0"/>
+              <w:jc w:val="left"/>
+              <w:rPr>
+                <w:rFonts w:ascii="Consolas" w:eastAsia="Times New Roman" w:hAnsi="Consolas" w:cs="Times New Roman"/>
+                <w:color w:val="CCCCCC"/>
+                <w:sz w:val="21"/>
+                <w:szCs w:val="21"/>
+                <w:lang w:eastAsia="uk-UA"/>
+              </w:rPr>
+            </w:pPr>
+            <w:r>
+              <w:rPr>
+                <w:rFonts w:ascii="Consolas" w:eastAsia="Times New Roman" w:hAnsi="Consolas" w:cs="Times New Roman"/>
+                <w:color w:val="CCCCCC"/>
+                <w:sz w:val="21"/>
+                <w:szCs w:val="21"/>
+                <w:lang w:eastAsia="uk-UA"/>
+              </w:rPr>
+              <w:t xml:space="preserve">                result = </w:t>
+            </w:r>
+            <w:proofErr w:type="spellStart"/>
+            <w:r>
+              <w:rPr>
+                <w:rFonts w:ascii="Consolas" w:eastAsia="Times New Roman" w:hAnsi="Consolas" w:cs="Times New Roman"/>
+                <w:color w:val="CCCCCC"/>
+                <w:sz w:val="21"/>
+                <w:szCs w:val="21"/>
+                <w:lang w:eastAsia="uk-UA"/>
+              </w:rPr>
+              <w:t>num</w:t>
+            </w:r>
+            <w:proofErr w:type="spellEnd"/>
+            <w:r>
+              <w:rPr>
+                <w:rFonts w:ascii="Consolas" w:eastAsia="Times New Roman" w:hAnsi="Consolas" w:cs="Times New Roman"/>
+                <w:color w:val="CCCCCC"/>
+                <w:sz w:val="21"/>
+                <w:szCs w:val="21"/>
+                <w:lang w:eastAsia="uk-UA"/>
+              </w:rPr>
+              <w:t xml:space="preserve"> ** result</w:t>
+            </w:r>
+          </w:p>
+          <w:p>
+            <w:pPr>
+              <w:shd w:val="clear" w:color="auto" w:fill="1F1F1F"/>
+              <w:spacing w:after="0" w:line="285" w:lineRule="atLeast"/>
+              <w:ind w:firstLine="0"/>
+              <w:jc w:val="left"/>
+              <w:rPr>
+                <w:rFonts w:ascii="Consolas" w:eastAsia="Times New Roman" w:hAnsi="Consolas" w:cs="Times New Roman"/>
+                <w:color w:val="CCCCCC"/>
+                <w:sz w:val="21"/>
+                <w:szCs w:val="21"/>
+                <w:lang w:eastAsia="uk-UA"/>
+              </w:rPr>
+            </w:pPr>
+            <w:r>
+              <w:rPr>
+                <w:rFonts w:ascii="Consolas" w:eastAsia="Times New Roman" w:hAnsi="Consolas" w:cs="Times New Roman"/>
+                <w:color w:val="CCCCCC"/>
+                <w:sz w:val="21"/>
+                <w:szCs w:val="21"/>
+                <w:lang w:eastAsia="uk-UA"/>
+              </w:rPr>
+              <w:t xml:space="preserve">            else:</w:t>
+            </w:r>
+          </w:p>
+          <w:p>
+            <w:pPr>
+              <w:shd w:val="clear" w:color="auto" w:fill="1F1F1F"/>
+              <w:spacing w:after="0" w:line="285" w:lineRule="atLeast"/>
+              <w:ind w:firstLine="0"/>
+              <w:jc w:val="left"/>
+              <w:rPr>
+                <w:rFonts w:ascii="Consolas" w:eastAsia="Times New Roman" w:hAnsi="Consolas" w:cs="Times New Roman"/>
+                <w:color w:val="CCCCCC"/>
+                <w:sz w:val="21"/>
+                <w:szCs w:val="21"/>
+                <w:lang w:eastAsia="uk-UA"/>
+              </w:rPr>
+            </w:pPr>
+            <w:r>
+              <w:rPr>
+                <w:rFonts w:ascii="Consolas" w:eastAsia="Times New Roman" w:hAnsi="Consolas" w:cs="Times New Roman"/>
+                <w:color w:val="CCCCCC"/>
+                <w:sz w:val="21"/>
+                <w:szCs w:val="21"/>
+                <w:lang w:eastAsia="uk-UA"/>
+              </w:rPr>
+              <w:t xml:space="preserve">                </w:t>
+            </w:r>
+            <w:proofErr w:type="gramStart"/>
+            <w:r>
+              <w:rPr>
+                <w:rFonts w:ascii="Consolas" w:eastAsia="Times New Roman" w:hAnsi="Consolas" w:cs="Times New Roman"/>
+                <w:color w:val="CCCCCC"/>
+                <w:sz w:val="21"/>
+                <w:szCs w:val="21"/>
+                <w:lang w:eastAsia="uk-UA"/>
+              </w:rPr>
+              <w:t>print(</w:t>
+            </w:r>
+            <w:proofErr w:type="gramEnd"/>
+            <w:r>
+              <w:rPr>
+                <w:rFonts w:ascii="Consolas" w:eastAsia="Times New Roman" w:hAnsi="Consolas" w:cs="Times New Roman"/>
+                <w:color w:val="CCCCCC"/>
+                <w:sz w:val="21"/>
+                <w:szCs w:val="21"/>
+                <w:lang w:eastAsia="uk-UA"/>
+              </w:rPr>
+              <w:t>"</w:t>
+            </w:r>
+            <w:proofErr w:type="spellStart"/>
+            <w:r>
+              <w:rPr>
+                <w:rFonts w:ascii="Consolas" w:eastAsia="Times New Roman" w:hAnsi="Consolas" w:cs="Times New Roman"/>
+                <w:color w:val="CCCCCC"/>
+                <w:sz w:val="21"/>
+                <w:szCs w:val="21"/>
+                <w:lang w:eastAsia="uk-UA"/>
+              </w:rPr>
+              <w:t>Помилка</w:t>
+            </w:r>
+            <w:proofErr w:type="spellEnd"/>
+            <w:r>
+              <w:rPr>
+                <w:rFonts w:ascii="Consolas" w:eastAsia="Times New Roman" w:hAnsi="Consolas" w:cs="Times New Roman"/>
+                <w:color w:val="CCCCCC"/>
+                <w:sz w:val="21"/>
+                <w:szCs w:val="21"/>
+                <w:lang w:eastAsia="uk-UA"/>
+              </w:rPr>
+              <w:t xml:space="preserve">: </w:t>
+            </w:r>
+            <w:proofErr w:type="spellStart"/>
+            <w:r>
+              <w:rPr>
+                <w:rFonts w:ascii="Consolas" w:eastAsia="Times New Roman" w:hAnsi="Consolas" w:cs="Times New Roman"/>
+                <w:color w:val="CCCCCC"/>
+                <w:sz w:val="21"/>
+                <w:szCs w:val="21"/>
+                <w:lang w:eastAsia="uk-UA"/>
+              </w:rPr>
+              <w:t>Неправильна</w:t>
+            </w:r>
+            <w:proofErr w:type="spellEnd"/>
+            <w:r>
+              <w:rPr>
+                <w:rFonts w:ascii="Consolas" w:eastAsia="Times New Roman" w:hAnsi="Consolas" w:cs="Times New Roman"/>
+                <w:color w:val="CCCCCC"/>
+                <w:sz w:val="21"/>
+                <w:szCs w:val="21"/>
+                <w:lang w:eastAsia="uk-UA"/>
+              </w:rPr>
+              <w:t xml:space="preserve"> </w:t>
+            </w:r>
+            <w:proofErr w:type="spellStart"/>
+            <w:r>
+              <w:rPr>
+                <w:rFonts w:ascii="Consolas" w:eastAsia="Times New Roman" w:hAnsi="Consolas" w:cs="Times New Roman"/>
+                <w:color w:val="CCCCCC"/>
+                <w:sz w:val="21"/>
+                <w:szCs w:val="21"/>
+                <w:lang w:eastAsia="uk-UA"/>
+              </w:rPr>
+              <w:t>операція</w:t>
+            </w:r>
+            <w:proofErr w:type="spellEnd"/>
+            <w:r>
+              <w:rPr>
+                <w:rFonts w:ascii="Consolas" w:eastAsia="Times New Roman" w:hAnsi="Consolas" w:cs="Times New Roman"/>
+                <w:color w:val="CCCCCC"/>
+                <w:sz w:val="21"/>
+                <w:szCs w:val="21"/>
+                <w:lang w:eastAsia="uk-UA"/>
+              </w:rPr>
+              <w:t>.")</w:t>
+            </w:r>
+          </w:p>
+          <w:p>
+            <w:pPr>
+              <w:shd w:val="clear" w:color="auto" w:fill="1F1F1F"/>
+              <w:spacing w:after="0" w:line="285" w:lineRule="atLeast"/>
+              <w:ind w:firstLine="0"/>
+              <w:jc w:val="left"/>
+              <w:rPr>
+                <w:rFonts w:ascii="Consolas" w:eastAsia="Times New Roman" w:hAnsi="Consolas" w:cs="Times New Roman"/>
+                <w:color w:val="CCCCCC"/>
+                <w:sz w:val="21"/>
+                <w:szCs w:val="21"/>
+                <w:lang w:eastAsia="uk-UA"/>
+              </w:rPr>
+            </w:pPr>
+            <w:r>
+              <w:rPr>
+                <w:rFonts w:ascii="Consolas" w:eastAsia="Times New Roman" w:hAnsi="Consolas" w:cs="Times New Roman"/>
+                <w:color w:val="CCCCCC"/>
+                <w:sz w:val="21"/>
+                <w:szCs w:val="21"/>
+                <w:lang w:eastAsia="uk-UA"/>
+              </w:rPr>
+              <w:t xml:space="preserve">                continue</w:t>
+            </w:r>
+          </w:p>
+          <w:p>
+            <w:pPr>
+              <w:shd w:val="clear" w:color="auto" w:fill="1F1F1F"/>
+              <w:spacing w:after="0" w:line="285" w:lineRule="atLeast"/>
+              <w:ind w:firstLine="0"/>
+              <w:jc w:val="left"/>
+              <w:rPr>
+                <w:rFonts w:ascii="Consolas" w:eastAsia="Times New Roman" w:hAnsi="Consolas" w:cs="Times New Roman"/>
+                <w:color w:val="CCCCCC"/>
+                <w:sz w:val="21"/>
+                <w:szCs w:val="21"/>
+                <w:lang w:eastAsia="uk-UA"/>
+              </w:rPr>
+            </w:pPr>
+          </w:p>
+          <w:p>
+            <w:pPr>
+              <w:shd w:val="clear" w:color="auto" w:fill="1F1F1F"/>
+              <w:spacing w:after="0" w:line="285" w:lineRule="atLeast"/>
+              <w:ind w:firstLine="0"/>
+              <w:jc w:val="left"/>
+              <w:rPr>
+                <w:rFonts w:ascii="Consolas" w:eastAsia="Times New Roman" w:hAnsi="Consolas" w:cs="Times New Roman"/>
+                <w:color w:val="CCCCCC"/>
+                <w:sz w:val="21"/>
+                <w:szCs w:val="21"/>
+                <w:lang w:eastAsia="uk-UA"/>
+              </w:rPr>
+            </w:pPr>
+            <w:r>
+              <w:rPr>
+                <w:rFonts w:ascii="Consolas" w:eastAsia="Times New Roman" w:hAnsi="Consolas" w:cs="Times New Roman"/>
+                <w:color w:val="CCCCCC"/>
+                <w:sz w:val="21"/>
+                <w:szCs w:val="21"/>
+                <w:lang w:eastAsia="uk-UA"/>
+              </w:rPr>
+              <w:t xml:space="preserve">            print(f"\</w:t>
+            </w:r>
+            <w:proofErr w:type="spellStart"/>
+            <w:r>
+              <w:rPr>
+                <w:rFonts w:ascii="Consolas" w:eastAsia="Times New Roman" w:hAnsi="Consolas" w:cs="Times New Roman"/>
+                <w:color w:val="CCCCCC"/>
+                <w:sz w:val="21"/>
+                <w:szCs w:val="21"/>
+                <w:lang w:eastAsia="uk-UA"/>
+              </w:rPr>
+              <w:t>nВаш</w:t>
+            </w:r>
+            <w:proofErr w:type="spellEnd"/>
+            <w:r>
+              <w:rPr>
+                <w:rFonts w:ascii="Consolas" w:eastAsia="Times New Roman" w:hAnsi="Consolas" w:cs="Times New Roman"/>
+                <w:color w:val="CCCCCC"/>
+                <w:sz w:val="21"/>
+                <w:szCs w:val="21"/>
+                <w:lang w:eastAsia="uk-UA"/>
+              </w:rPr>
+              <w:t xml:space="preserve"> </w:t>
+            </w:r>
+            <w:proofErr w:type="spellStart"/>
+            <w:r>
+              <w:rPr>
+                <w:rFonts w:ascii="Consolas" w:eastAsia="Times New Roman" w:hAnsi="Consolas" w:cs="Times New Roman"/>
+                <w:color w:val="CCCCCC"/>
+                <w:sz w:val="21"/>
+                <w:szCs w:val="21"/>
+                <w:lang w:eastAsia="uk-UA"/>
+              </w:rPr>
+              <w:t>поточний</w:t>
+            </w:r>
+            <w:proofErr w:type="spellEnd"/>
+            <w:r>
+              <w:rPr>
+                <w:rFonts w:ascii="Consolas" w:eastAsia="Times New Roman" w:hAnsi="Consolas" w:cs="Times New Roman"/>
+                <w:color w:val="CCCCCC"/>
+                <w:sz w:val="21"/>
+                <w:szCs w:val="21"/>
+                <w:lang w:eastAsia="uk-UA"/>
+              </w:rPr>
+              <w:t xml:space="preserve"> </w:t>
+            </w:r>
+            <w:proofErr w:type="spellStart"/>
+            <w:r>
+              <w:rPr>
+                <w:rFonts w:ascii="Consolas" w:eastAsia="Times New Roman" w:hAnsi="Consolas" w:cs="Times New Roman"/>
+                <w:color w:val="CCCCCC"/>
+                <w:sz w:val="21"/>
+                <w:szCs w:val="21"/>
+                <w:lang w:eastAsia="uk-UA"/>
+              </w:rPr>
+              <w:t>результат</w:t>
+            </w:r>
+            <w:proofErr w:type="spellEnd"/>
+            <w:r>
+              <w:rPr>
+                <w:rFonts w:ascii="Consolas" w:eastAsia="Times New Roman" w:hAnsi="Consolas" w:cs="Times New Roman"/>
+                <w:color w:val="CCCCCC"/>
+                <w:sz w:val="21"/>
+                <w:szCs w:val="21"/>
+                <w:lang w:eastAsia="uk-UA"/>
+              </w:rPr>
+              <w:t xml:space="preserve"> = {result}")</w:t>
+            </w:r>
+          </w:p>
+          <w:p>
+            <w:pPr>
+              <w:shd w:val="clear" w:color="auto" w:fill="1F1F1F"/>
+              <w:spacing w:after="0" w:line="285" w:lineRule="atLeast"/>
+              <w:ind w:firstLine="0"/>
+              <w:jc w:val="left"/>
+              <w:rPr>
+                <w:rFonts w:ascii="Consolas" w:eastAsia="Times New Roman" w:hAnsi="Consolas" w:cs="Times New Roman"/>
+                <w:color w:val="CCCCCC"/>
+                <w:sz w:val="21"/>
+                <w:szCs w:val="21"/>
+                <w:lang w:eastAsia="uk-UA"/>
+              </w:rPr>
+            </w:pPr>
+          </w:p>
+          <w:p>
+            <w:pPr>
+              <w:shd w:val="clear" w:color="auto" w:fill="1F1F1F"/>
+              <w:spacing w:after="0" w:line="285" w:lineRule="atLeast"/>
+              <w:ind w:firstLine="0"/>
+              <w:jc w:val="left"/>
+              <w:rPr>
+                <w:rFonts w:ascii="Consolas" w:eastAsia="Times New Roman" w:hAnsi="Consolas" w:cs="Times New Roman"/>
+                <w:color w:val="CCCCCC"/>
+                <w:sz w:val="21"/>
+                <w:szCs w:val="21"/>
+                <w:lang w:eastAsia="uk-UA"/>
+              </w:rPr>
+            </w:pPr>
+            <w:r>
+              <w:rPr>
+                <w:rFonts w:ascii="Consolas" w:eastAsia="Times New Roman" w:hAnsi="Consolas" w:cs="Times New Roman"/>
+                <w:color w:val="CCCCCC"/>
+                <w:sz w:val="21"/>
+                <w:szCs w:val="21"/>
+                <w:lang w:eastAsia="uk-UA"/>
+              </w:rPr>
+              <w:t xml:space="preserve">        except </w:t>
+            </w:r>
+            <w:proofErr w:type="spellStart"/>
+            <w:r>
+              <w:rPr>
+                <w:rFonts w:ascii="Consolas" w:eastAsia="Times New Roman" w:hAnsi="Consolas" w:cs="Times New Roman"/>
+                <w:color w:val="CCCCCC"/>
+                <w:sz w:val="21"/>
+                <w:szCs w:val="21"/>
+                <w:lang w:eastAsia="uk-UA"/>
+              </w:rPr>
+              <w:t>ValueError</w:t>
+            </w:r>
+            <w:proofErr w:type="spellEnd"/>
+            <w:r>
+              <w:rPr>
+                <w:rFonts w:ascii="Consolas" w:eastAsia="Times New Roman" w:hAnsi="Consolas" w:cs="Times New Roman"/>
+                <w:color w:val="CCCCCC"/>
+                <w:sz w:val="21"/>
+                <w:szCs w:val="21"/>
+                <w:lang w:eastAsia="uk-UA"/>
+              </w:rPr>
+              <w:t xml:space="preserve"> as e:</w:t>
+            </w:r>
+          </w:p>
+          <w:p>
+            <w:pPr>
+              <w:shd w:val="clear" w:color="auto" w:fill="1F1F1F"/>
+              <w:spacing w:after="0" w:line="285" w:lineRule="atLeast"/>
+              <w:ind w:firstLine="0"/>
+              <w:jc w:val="left"/>
+              <w:rPr>
+                <w:rFonts w:ascii="Consolas" w:eastAsia="Times New Roman" w:hAnsi="Consolas" w:cs="Times New Roman"/>
+                <w:color w:val="CCCCCC"/>
+                <w:sz w:val="21"/>
+                <w:szCs w:val="21"/>
+                <w:lang w:eastAsia="uk-UA"/>
+              </w:rPr>
+            </w:pPr>
+            <w:r>
+              <w:rPr>
+                <w:rFonts w:ascii="Consolas" w:eastAsia="Times New Roman" w:hAnsi="Consolas" w:cs="Times New Roman"/>
+                <w:color w:val="CCCCCC"/>
+                <w:sz w:val="21"/>
+                <w:szCs w:val="21"/>
+                <w:lang w:eastAsia="uk-UA"/>
+              </w:rPr>
+              <w:t xml:space="preserve">            print(e)</w:t>
+            </w:r>
+          </w:p>
+          <w:p>
+            <w:pPr>
+              <w:shd w:val="clear" w:color="auto" w:fill="1F1F1F"/>
+              <w:spacing w:after="0" w:line="285" w:lineRule="atLeast"/>
+              <w:ind w:firstLine="0"/>
+              <w:jc w:val="left"/>
+              <w:rPr>
+                <w:rFonts w:ascii="Consolas" w:eastAsia="Times New Roman" w:hAnsi="Consolas" w:cs="Times New Roman"/>
+                <w:color w:val="CCCCCC"/>
+                <w:sz w:val="21"/>
+                <w:szCs w:val="21"/>
+                <w:lang w:eastAsia="uk-UA"/>
+              </w:rPr>
+            </w:pPr>
+          </w:p>
+          <w:p>
+            <w:pPr>
+              <w:shd w:val="clear" w:color="auto" w:fill="1F1F1F"/>
+              <w:spacing w:after="0" w:line="285" w:lineRule="atLeast"/>
+              <w:ind w:firstLine="0"/>
+              <w:jc w:val="left"/>
+              <w:rPr>
+                <w:rFonts w:ascii="Consolas" w:eastAsia="Times New Roman" w:hAnsi="Consolas" w:cs="Times New Roman"/>
+                <w:color w:val="CCCCCC"/>
+                <w:sz w:val="21"/>
+                <w:szCs w:val="21"/>
+                <w:lang w:eastAsia="uk-UA"/>
+              </w:rPr>
+            </w:pPr>
+            <w:r>
+              <w:rPr>
+                <w:rFonts w:ascii="Consolas" w:eastAsia="Times New Roman" w:hAnsi="Consolas" w:cs="Times New Roman"/>
+                <w:color w:val="CCCCCC"/>
+                <w:sz w:val="21"/>
+                <w:szCs w:val="21"/>
+                <w:lang w:eastAsia="uk-UA"/>
+              </w:rPr>
+              <w:t>calculator()</w:t>
+            </w:r>
+          </w:p>
+        </w:tc>
+      </w:tr>
+    </w:tbl>
+    <w:p>
+      <w:pPr>
+        <w:rPr>
+          <w:lang w:val="uk-UA"/>
+        </w:rPr>
+      </w:pPr>
+    </w:p>
+    <w:p>
+      <w:pPr>
+        <w:rPr>
+          <w:lang w:val="uk-UA"/>
+        </w:rPr>
+      </w:pPr>
+    </w:p>
+    <w:p>
+      <w:pPr>
+        <w:rPr>
+          <w:lang w:val="ru-RU"/>
+        </w:rPr>
+      </w:pPr>
+      <w:r>
+        <w:rPr>
+          <w:lang w:val="uk-UA"/>
+        </w:rPr>
+        <w:t xml:space="preserve">Посилання на </w:t>
+      </w:r>
+      <w:proofErr w:type="spellStart"/>
+      <w:r>
+        <w:t>github</w:t>
+      </w:r>
+      <w:proofErr w:type="spellEnd"/>
+      <w:r>
+        <w:rPr>
+          <w:lang w:val="ru-RU"/>
+        </w:rPr>
+        <w:t>:</w:t>
+      </w:r>
+    </w:p>
+    <w:p>
+      <w:pPr>
+        <w:ind w:firstLine="0"/>
+        <w:rPr>
+          <w:lang w:val="ru-RU"/>
+        </w:rPr>
+      </w:pPr>
+      <w:r>
+        <w:rPr>
+          <w:lang w:val="ru-RU"/>
+        </w:rPr>
+        <w:t>https://github.com/Fiasoloal/TP-KB-231-Ol</w:t>
+      </w:r>
+      <w:r>
+        <w:rPr>
+          <w:lang w:val="ru-RU"/>
+        </w:rPr>
+        <w:t>eh-Hladchenko/tree/main/topic_04</w:t>
+      </w:r>
+    </w:p>
+    <w:p>
+      <w:pPr>
+        <w:ind w:firstLine="567"/>
+      </w:pPr>
+      <w:r>
+        <w:rPr>
+          <w:lang w:val="uk-UA"/>
+        </w:rPr>
+        <w:t xml:space="preserve">Знімок екрану з посилання на </w:t>
+      </w:r>
+      <w:proofErr w:type="spellStart"/>
+      <w:r>
+        <w:t>github</w:t>
+      </w:r>
+      <w:proofErr w:type="spellEnd"/>
+      <w:r>
+        <w:rPr>
+          <w:lang w:val="ru-RU"/>
+        </w:rPr>
+        <w:t>:</w:t>
+      </w:r>
+    </w:p>
+    <w:p>
+      <w:pPr>
+        <w:ind w:firstLine="567"/>
+      </w:pPr>
+      <w:r>
+        <w:drawing>
+          <wp:inline distT="0" distB="0" distL="0" distR="0" wp14:anchorId="47A4E852" wp14:editId="177843C6">
+            <wp:extent cx="5943600" cy="2028083"/>
+            <wp:effectExtent l="0" t="0" r="0" b="0"/>
+            <wp:docPr id="2" name="Рисунок 2"/>
+            <wp:cNvGraphicFramePr>
+              <a:graphicFrameLocks xmlns:a="http://schemas.openxmlformats.org/drawingml/2006/main" noChangeAspect="1"/>
+            </wp:cNvGraphicFramePr>
+            <a:graphic xmlns:a="http://schemas.openxmlformats.org/drawingml/2006/main">
+              <a:graphicData uri="http://schemas.openxmlformats.org/drawingml/2006/picture">
+                <pic:pic xmlns:pic="http://schemas.openxmlformats.org/drawingml/2006/picture">
+                  <pic:nvPicPr>
+                    <pic:cNvPr id="0" name=""/>
+                    <pic:cNvPicPr/>
+                  </pic:nvPicPr>
+                  <pic:blipFill>
+                    <a:blip r:embed="rId14"/>
+                    <a:stretch>
+                      <a:fillRect/>
+                    </a:stretch>
+                  </pic:blipFill>
+                  <pic:spPr>
+                    <a:xfrm>
+                      <a:off x="0" y="0"/>
+                      <a:ext cx="5943600" cy="2028083"/>
+                    </a:xfrm>
+                    <a:prstGeom prst="rect">
+                      <a:avLst/>
+                    </a:prstGeom>
+                  </pic:spPr>
+                </pic:pic>
+              </a:graphicData>
+            </a:graphic>
+          </wp:inline>
+        </w:drawing>
+      </w:r>
+    </w:p>
+    <w:p>
+      <w:pPr>
+        <w:spacing w:after="160" w:line="259" w:lineRule="auto"/>
+        <w:ind w:firstLine="0"/>
+        <w:jc w:val="left"/>
+        <w:rPr>
+          <w:lang w:val="ru-RU"/>
+        </w:rPr>
+      </w:pPr>
+      <w:r>
+        <w:rPr>
+          <w:lang w:val="ru-RU"/>
+        </w:rPr>
+        <w:br w:type="page"/>
+      </w:r>
+    </w:p>
+    <w:p>
+      <w:pPr>
+        <w:spacing w:after="160" w:line="259" w:lineRule="auto"/>
+        <w:ind w:firstLine="0"/>
+        <w:jc w:val="right"/>
+      </w:pPr>
+      <w:r>
+        <w:rPr>
+          <w:lang w:val="uk-UA"/>
+        </w:rPr>
+        <w:lastRenderedPageBreak/>
+        <w:t>Звіт до Теми №</w:t>
+      </w:r>
+      <w:r>
+        <w:t>5</w:t>
+      </w:r>
+    </w:p>
+    <w:p>
+      <w:pPr>
+        <w:jc w:val="right"/>
+        <w:rPr>
+          <w:rFonts w:cs="Times New Roman"/>
+          <w:szCs w:val="28"/>
+        </w:rPr>
+      </w:pPr>
+      <w:r>
+        <w:rPr>
+          <w:rFonts w:cs="Times New Roman"/>
+          <w:szCs w:val="28"/>
+          <w:lang w:val="ru-RU"/>
+        </w:rPr>
+        <w:t>Б</w:t>
+      </w:r>
+      <w:proofErr w:type="spellStart"/>
+      <w:r>
+        <w:rPr>
+          <w:rFonts w:cs="Times New Roman"/>
+          <w:szCs w:val="28"/>
+          <w:lang w:val="uk-UA"/>
+        </w:rPr>
+        <w:t>ібліотеки</w:t>
+      </w:r>
       <w:bookmarkStart w:id="0" w:name="_GoBack"/>
       <w:bookmarkEnd w:id="0"/>
+      <w:proofErr w:type="spellEnd"/>
+    </w:p>
+    <w:p>
+      <w:pPr>
+        <w:rPr>
+          <w:lang w:val="uk-UA"/>
+        </w:rPr>
+      </w:pPr>
+      <w:r>
+        <w:rPr>
+          <w:lang w:val="uk-UA"/>
+        </w:rPr>
+        <w:t>Під час виконання практичного завдання до Теми №</w:t>
+      </w:r>
+      <w:r>
+        <w:rPr>
+          <w:lang w:val="ru-RU"/>
+        </w:rPr>
+        <w:t>4</w:t>
+      </w:r>
+      <w:r>
+        <w:rPr>
+          <w:lang w:val="uk-UA"/>
+        </w:rPr>
+        <w:t xml:space="preserve"> було надано варіанти рішення до наступних задач:</w:t>
+      </w:r>
+    </w:p>
+    <w:p>
+      <w:pPr>
+        <w:rPr>
+          <w:b/>
+          <w:lang w:val="ru-RU"/>
+        </w:rPr>
+      </w:pPr>
+    </w:p>
+    <w:p>
+      <w:pPr>
+        <w:rPr>
+          <w:lang w:val="uk-UA"/>
+        </w:rPr>
+      </w:pPr>
+    </w:p>
+    <w:p>
+      <w:pPr>
+        <w:rPr>
+          <w:lang w:val="ru-RU"/>
+        </w:rPr>
+      </w:pPr>
+      <w:r>
+        <w:rPr>
+          <w:bCs/>
+          <w:lang w:val="uk-UA"/>
+        </w:rPr>
+        <w:t>Хід виконання роботи</w:t>
+      </w:r>
+      <w:r>
+        <w:rPr>
+          <w:bCs/>
+          <w:lang w:val="ru-RU"/>
+        </w:rPr>
+        <w:t>:</w:t>
+      </w:r>
+    </w:p>
+    <w:p>
+      <w:pPr>
+        <w:rPr>
+          <w:rFonts w:asciiTheme="minorHAnsi" w:hAnsiTheme="minorHAnsi" w:cstheme="minorHAnsi"/>
+          <w:lang w:val="uk-UA"/>
+        </w:rPr>
+      </w:pPr>
+    </w:p>
+    <w:p>
+      <w:r>
+        <w:rPr>
+          <w:lang w:val="uk-UA"/>
+        </w:rPr>
+        <w:t xml:space="preserve">Текст програми </w:t>
+      </w:r>
+      <w:r>
+        <w:t>:</w:t>
+      </w:r>
+    </w:p>
+    <w:tbl>
+      <w:tblPr>
+        <w:tblStyle w:val="a3"/>
+        <w:tblW w:w="0" w:type="auto"/>
+        <w:tblLook w:val="04A0" w:firstRow="1" w:lastRow="0" w:firstColumn="1" w:lastColumn="0" w:noHBand="0" w:noVBand="1"/>
+      </w:tblPr>
+      <w:tblGrid>
+        <w:gridCol w:w="9350"/>
+      </w:tblGrid>
+      <w:tr>
+        <w:tc>
+          <w:tcPr>
+            <w:tcW w:w="9350" w:type="dxa"/>
+            <w:tcBorders>
+              <w:top w:val="single" w:sz="4" w:space="0" w:color="auto"/>
+              <w:left w:val="single" w:sz="4" w:space="0" w:color="auto"/>
+              <w:bottom w:val="single" w:sz="4" w:space="0" w:color="auto"/>
+              <w:right w:val="single" w:sz="4" w:space="0" w:color="auto"/>
+            </w:tcBorders>
+          </w:tcPr>
+          <w:p>
+            <w:pPr>
+              <w:shd w:val="clear" w:color="auto" w:fill="1F1F1F"/>
+              <w:spacing w:after="0" w:line="285" w:lineRule="atLeast"/>
+              <w:ind w:firstLine="0"/>
+              <w:jc w:val="left"/>
+              <w:rPr>
+                <w:rFonts w:ascii="Consolas" w:eastAsia="Times New Roman" w:hAnsi="Consolas" w:cs="Times New Roman"/>
+                <w:color w:val="CCCCCC"/>
+                <w:sz w:val="21"/>
+                <w:szCs w:val="21"/>
+                <w:lang w:eastAsia="uk-UA"/>
+              </w:rPr>
+            </w:pPr>
+          </w:p>
+        </w:tc>
+      </w:tr>
+    </w:tbl>
+    <w:p>
+      <w:pPr>
+        <w:rPr>
+          <w:lang w:val="uk-UA"/>
+        </w:rPr>
+      </w:pPr>
+    </w:p>
+    <w:p>
+      <w:pPr>
+        <w:rPr>
+          <w:lang w:val="uk-UA"/>
+        </w:rPr>
+      </w:pPr>
+    </w:p>
+    <w:p>
+      <w:pPr>
+        <w:rPr>
+          <w:lang w:val="ru-RU"/>
+        </w:rPr>
+      </w:pPr>
+      <w:r>
+        <w:rPr>
+          <w:lang w:val="uk-UA"/>
+        </w:rPr>
+        <w:t xml:space="preserve">Посилання на </w:t>
+      </w:r>
+      <w:proofErr w:type="spellStart"/>
+      <w:r>
+        <w:t>github</w:t>
+      </w:r>
+      <w:proofErr w:type="spellEnd"/>
+      <w:r>
+        <w:rPr>
+          <w:lang w:val="ru-RU"/>
+        </w:rPr>
+        <w:t>:</w:t>
+      </w:r>
+    </w:p>
+    <w:p>
+      <w:pPr>
+        <w:ind w:firstLine="0"/>
+        <w:rPr>
+          <w:lang w:val="ru-RU"/>
+        </w:rPr>
+      </w:pPr>
+      <w:r>
+        <w:rPr>
+          <w:lang w:val="ru-RU"/>
+        </w:rPr>
+        <w:t>https://github.com/Fiasoloal/TP-KB-231-Ol</w:t>
+      </w:r>
+      <w:r>
+        <w:rPr>
+          <w:lang w:val="ru-RU"/>
+        </w:rPr>
+        <w:t>eh-Hladchenko/tree/main/topic_0</w:t>
+      </w:r>
+      <w:r>
+        <w:rPr>
+          <w:lang w:val="ru-RU"/>
+        </w:rPr>
+        <w:t>5</w:t>
+      </w:r>
+    </w:p>
+    <w:p>
+      <w:pPr>
+        <w:ind w:firstLine="567"/>
+        <w:rPr>
+          <w:lang w:val="ru-RU"/>
+        </w:rPr>
+      </w:pPr>
+      <w:r>
+        <w:rPr>
+          <w:lang w:val="uk-UA"/>
+        </w:rPr>
+        <w:t xml:space="preserve">Знімок екрану з посилання на </w:t>
+      </w:r>
+      <w:proofErr w:type="spellStart"/>
+      <w:r>
+        <w:t>github</w:t>
+      </w:r>
+      <w:proofErr w:type="spellEnd"/>
+      <w:r>
+        <w:rPr>
+          <w:lang w:val="ru-RU"/>
+        </w:rPr>
+        <w:t>:</w:t>
+      </w:r>
     </w:p>
     <w:p>
       <w:pPr>
@@ -22973,7 +27268,7 @@
   <a:extraClrSchemeLst/>
   <a:extLst>
     <a:ext uri="{05A4C25C-085E-4340-85A3-A5531E510DB2}">
-      <thm15:themeFamily xmlns:thm15="http://schemas.microsoft.com/office/thememl/2012/main" xmlns="" name="Office Theme" id="{62F939B6-93AF-4DB8-9C6B-D6C7DFDC589F}" vid="{4A3C46E8-61CC-4603-A589-7422A47A8E4A}"/>
+      <thm15:themeFamily xmlns="" xmlns:thm15="http://schemas.microsoft.com/office/thememl/2012/main" name="Office Theme" id="{62F939B6-93AF-4DB8-9C6B-D6C7DFDC589F}" vid="{4A3C46E8-61CC-4603-A589-7422A47A8E4A}"/>
     </a:ext>
   </a:extLst>
 </a:theme>
@@ -22984,7 +27279,7 @@
 </file>
 
 <file path=customXml/itemProps1.xml><?xml version="1.0" encoding="utf-8"?>
-<ds:datastoreItem xmlns:ds="http://schemas.openxmlformats.org/officeDocument/2006/customXml" ds:itemID="{0F02525D-F1AE-406D-929E-1B3A914C951C}">
+<ds:datastoreItem xmlns:ds="http://schemas.openxmlformats.org/officeDocument/2006/customXml" ds:itemID="{E036D255-E5D7-41B8-BE3B-0E4B8F082E54}">
   <ds:schemaRefs>
     <ds:schemaRef ds:uri="http://schemas.openxmlformats.org/officeDocument/2006/bibliography"/>
   </ds:schemaRefs>

</xml_diff>